<commit_message>
V2.0 doc model 部分界面 更新
</commit_message>
<xml_diff>
--- a/doc/系统分析与设计说明书V2.0-1190200526-沈城有.docx
+++ b/doc/系统分析与设计说明书V2.0-1190200526-沈城有.docx
@@ -1163,7 +1163,7 @@
         </w:rPr>
         <w:fldChar w:fldCharType="separate"/>
       </w:r>
-      <w:hyperlink w:anchor="_Toc89806954" w:history="1">
+      <w:hyperlink w:anchor="_Toc89865822" w:history="1">
         <w:r>
           <w:rPr>
             <w:rStyle w:val="a4"/>
@@ -1199,7 +1199,7 @@
             <w:noProof/>
             <w:webHidden/>
           </w:rPr>
-          <w:instrText xml:space="preserve"> PAGEREF _Toc89806954 \h </w:instrText>
+          <w:instrText xml:space="preserve"> PAGEREF _Toc89865822 \h </w:instrText>
         </w:r>
         <w:r>
           <w:rPr>
@@ -1242,7 +1242,7 @@
           <w:szCs w:val="22"/>
         </w:rPr>
       </w:pPr>
-      <w:hyperlink w:anchor="_Toc89806955" w:history="1">
+      <w:hyperlink w:anchor="_Toc89865823" w:history="1">
         <w:r>
           <w:rPr>
             <w:rStyle w:val="a4"/>
@@ -1294,7 +1294,7 @@
             <w:noProof/>
             <w:webHidden/>
           </w:rPr>
-          <w:instrText xml:space="preserve"> PAGEREF _Toc89806955 \h </w:instrText>
+          <w:instrText xml:space="preserve"> PAGEREF _Toc89865823 \h </w:instrText>
         </w:r>
         <w:r>
           <w:rPr>
@@ -1337,7 +1337,7 @@
           <w:szCs w:val="22"/>
         </w:rPr>
       </w:pPr>
-      <w:hyperlink w:anchor="_Toc89806956" w:history="1">
+      <w:hyperlink w:anchor="_Toc89865824" w:history="1">
         <w:r>
           <w:rPr>
             <w:rStyle w:val="a4"/>
@@ -1385,7 +1385,7 @@
             <w:noProof/>
             <w:webHidden/>
           </w:rPr>
-          <w:instrText xml:space="preserve"> PAGEREF _Toc89806956 \h </w:instrText>
+          <w:instrText xml:space="preserve"> PAGEREF _Toc89865824 \h </w:instrText>
         </w:r>
         <w:r>
           <w:rPr>
@@ -1428,7 +1428,7 @@
           <w:szCs w:val="22"/>
         </w:rPr>
       </w:pPr>
-      <w:hyperlink w:anchor="_Toc89806957" w:history="1">
+      <w:hyperlink w:anchor="_Toc89865825" w:history="1">
         <w:r>
           <w:rPr>
             <w:rStyle w:val="a4"/>
@@ -1462,7 +1462,7 @@
             <w:noProof/>
             <w:webHidden/>
           </w:rPr>
-          <w:instrText xml:space="preserve"> PAGEREF _Toc89806957 \h </w:instrText>
+          <w:instrText xml:space="preserve"> PAGEREF _Toc89865825 \h </w:instrText>
         </w:r>
         <w:r>
           <w:rPr>
@@ -1505,7 +1505,7 @@
           <w:szCs w:val="22"/>
         </w:rPr>
       </w:pPr>
-      <w:hyperlink w:anchor="_Toc89806958" w:history="1">
+      <w:hyperlink w:anchor="_Toc89865826" w:history="1">
         <w:r>
           <w:rPr>
             <w:rStyle w:val="a4"/>
@@ -1539,7 +1539,7 @@
             <w:noProof/>
             <w:webHidden/>
           </w:rPr>
-          <w:instrText xml:space="preserve"> PAGEREF _Toc89806958 \h </w:instrText>
+          <w:instrText xml:space="preserve"> PAGEREF _Toc89865826 \h </w:instrText>
         </w:r>
         <w:r>
           <w:rPr>
@@ -1582,7 +1582,7 @@
           <w:szCs w:val="22"/>
         </w:rPr>
       </w:pPr>
-      <w:hyperlink w:anchor="_Toc89806959" w:history="1">
+      <w:hyperlink w:anchor="_Toc89865827" w:history="1">
         <w:r>
           <w:rPr>
             <w:rStyle w:val="a4"/>
@@ -1616,7 +1616,7 @@
             <w:noProof/>
             <w:webHidden/>
           </w:rPr>
-          <w:instrText xml:space="preserve"> PAGEREF _Toc89806959 \h </w:instrText>
+          <w:instrText xml:space="preserve"> PAGEREF _Toc89865827 \h </w:instrText>
         </w:r>
         <w:r>
           <w:rPr>
@@ -1659,7 +1659,7 @@
           <w:szCs w:val="22"/>
         </w:rPr>
       </w:pPr>
-      <w:hyperlink w:anchor="_Toc89806960" w:history="1">
+      <w:hyperlink w:anchor="_Toc89865828" w:history="1">
         <w:r>
           <w:rPr>
             <w:rStyle w:val="a4"/>
@@ -1693,7 +1693,7 @@
             <w:noProof/>
             <w:webHidden/>
           </w:rPr>
-          <w:instrText xml:space="preserve"> PAGEREF _Toc89806960 \h </w:instrText>
+          <w:instrText xml:space="preserve"> PAGEREF _Toc89865828 \h </w:instrText>
         </w:r>
         <w:r>
           <w:rPr>
@@ -1736,7 +1736,7 @@
           <w:szCs w:val="22"/>
         </w:rPr>
       </w:pPr>
-      <w:hyperlink w:anchor="_Toc89806961" w:history="1">
+      <w:hyperlink w:anchor="_Toc89865829" w:history="1">
         <w:r>
           <w:rPr>
             <w:rStyle w:val="a4"/>
@@ -1784,7 +1784,7 @@
             <w:noProof/>
             <w:webHidden/>
           </w:rPr>
-          <w:instrText xml:space="preserve"> PAGEREF _Toc89806961 \h </w:instrText>
+          <w:instrText xml:space="preserve"> PAGEREF _Toc89865829 \h </w:instrText>
         </w:r>
         <w:r>
           <w:rPr>
@@ -1827,7 +1827,7 @@
           <w:szCs w:val="22"/>
         </w:rPr>
       </w:pPr>
-      <w:hyperlink w:anchor="_Toc89806962" w:history="1">
+      <w:hyperlink w:anchor="_Toc89865830" w:history="1">
         <w:r>
           <w:rPr>
             <w:rStyle w:val="a4"/>
@@ -1879,7 +1879,7 @@
             <w:noProof/>
             <w:webHidden/>
           </w:rPr>
-          <w:instrText xml:space="preserve"> PAGEREF _Toc89806962 \h </w:instrText>
+          <w:instrText xml:space="preserve"> PAGEREF _Toc89865830 \h </w:instrText>
         </w:r>
         <w:r>
           <w:rPr>
@@ -1922,7 +1922,7 @@
           <w:szCs w:val="22"/>
         </w:rPr>
       </w:pPr>
-      <w:hyperlink w:anchor="_Toc89806963" w:history="1">
+      <w:hyperlink w:anchor="_Toc89865831" w:history="1">
         <w:r>
           <w:rPr>
             <w:rStyle w:val="a4"/>
@@ -1970,7 +1970,7 @@
             <w:noProof/>
             <w:webHidden/>
           </w:rPr>
-          <w:instrText xml:space="preserve"> PAGEREF _Toc89806963 \h </w:instrText>
+          <w:instrText xml:space="preserve"> PAGEREF _Toc89865831 \h </w:instrText>
         </w:r>
         <w:r>
           <w:rPr>
@@ -2013,7 +2013,7 @@
           <w:szCs w:val="22"/>
         </w:rPr>
       </w:pPr>
-      <w:hyperlink w:anchor="_Toc89806964" w:history="1">
+      <w:hyperlink w:anchor="_Toc89865832" w:history="1">
         <w:r>
           <w:rPr>
             <w:rStyle w:val="a4"/>
@@ -2061,7 +2061,7 @@
             <w:noProof/>
             <w:webHidden/>
           </w:rPr>
-          <w:instrText xml:space="preserve"> PAGEREF _Toc89806964 \h </w:instrText>
+          <w:instrText xml:space="preserve"> PAGEREF _Toc89865832 \h </w:instrText>
         </w:r>
         <w:r>
           <w:rPr>
@@ -2104,7 +2104,7 @@
           <w:szCs w:val="22"/>
         </w:rPr>
       </w:pPr>
-      <w:hyperlink w:anchor="_Toc89806965" w:history="1">
+      <w:hyperlink w:anchor="_Toc89865833" w:history="1">
         <w:r>
           <w:rPr>
             <w:rStyle w:val="a4"/>
@@ -2152,7 +2152,7 @@
             <w:noProof/>
             <w:webHidden/>
           </w:rPr>
-          <w:instrText xml:space="preserve"> PAGEREF _Toc89806965 \h </w:instrText>
+          <w:instrText xml:space="preserve"> PAGEREF _Toc89865833 \h </w:instrText>
         </w:r>
         <w:r>
           <w:rPr>
@@ -2195,7 +2195,7 @@
           <w:szCs w:val="22"/>
         </w:rPr>
       </w:pPr>
-      <w:hyperlink w:anchor="_Toc89806966" w:history="1">
+      <w:hyperlink w:anchor="_Toc89865834" w:history="1">
         <w:r>
           <w:rPr>
             <w:rStyle w:val="a4"/>
@@ -2247,7 +2247,7 @@
             <w:noProof/>
             <w:webHidden/>
           </w:rPr>
-          <w:instrText xml:space="preserve"> PAGEREF _Toc89806966 \h </w:instrText>
+          <w:instrText xml:space="preserve"> PAGEREF _Toc89865834 \h </w:instrText>
         </w:r>
         <w:r>
           <w:rPr>
@@ -2290,7 +2290,7 @@
           <w:szCs w:val="22"/>
         </w:rPr>
       </w:pPr>
-      <w:hyperlink w:anchor="_Toc89806967" w:history="1">
+      <w:hyperlink w:anchor="_Toc89865835" w:history="1">
         <w:r>
           <w:rPr>
             <w:rStyle w:val="a4"/>
@@ -2338,7 +2338,7 @@
             <w:noProof/>
             <w:webHidden/>
           </w:rPr>
-          <w:instrText xml:space="preserve"> PAGEREF _Toc89806967 \h </w:instrText>
+          <w:instrText xml:space="preserve"> PAGEREF _Toc89865835 \h </w:instrText>
         </w:r>
         <w:r>
           <w:rPr>
@@ -2381,7 +2381,7 @@
           <w:szCs w:val="22"/>
         </w:rPr>
       </w:pPr>
-      <w:hyperlink w:anchor="_Toc89806968" w:history="1">
+      <w:hyperlink w:anchor="_Toc89865836" w:history="1">
         <w:r>
           <w:rPr>
             <w:rStyle w:val="a4"/>
@@ -2443,7 +2443,7 @@
             <w:noProof/>
             <w:webHidden/>
           </w:rPr>
-          <w:instrText xml:space="preserve"> PAGEREF _Toc89806968 \h </w:instrText>
+          <w:instrText xml:space="preserve"> PAGEREF _Toc89865836 \h </w:instrText>
         </w:r>
         <w:r>
           <w:rPr>
@@ -2486,7 +2486,7 @@
           <w:szCs w:val="22"/>
         </w:rPr>
       </w:pPr>
-      <w:hyperlink w:anchor="_Toc89806969" w:history="1">
+      <w:hyperlink w:anchor="_Toc89865837" w:history="1">
         <w:r>
           <w:rPr>
             <w:rStyle w:val="a4"/>
@@ -2548,7 +2548,7 @@
             <w:noProof/>
             <w:webHidden/>
           </w:rPr>
-          <w:instrText xml:space="preserve"> PAGEREF _Toc89806969 \h </w:instrText>
+          <w:instrText xml:space="preserve"> PAGEREF _Toc89865837 \h </w:instrText>
         </w:r>
         <w:r>
           <w:rPr>
@@ -2591,7 +2591,7 @@
           <w:szCs w:val="22"/>
         </w:rPr>
       </w:pPr>
-      <w:hyperlink w:anchor="_Toc89806970" w:history="1">
+      <w:hyperlink w:anchor="_Toc89865838" w:history="1">
         <w:r>
           <w:rPr>
             <w:rStyle w:val="a4"/>
@@ -2653,7 +2653,7 @@
             <w:noProof/>
             <w:webHidden/>
           </w:rPr>
-          <w:instrText xml:space="preserve"> PAGEREF _Toc89806970 \h </w:instrText>
+          <w:instrText xml:space="preserve"> PAGEREF _Toc89865838 \h </w:instrText>
         </w:r>
         <w:r>
           <w:rPr>
@@ -2673,7 +2673,7 @@
             <w:noProof/>
             <w:webHidden/>
           </w:rPr>
-          <w:t>7</w:t>
+          <w:t>8</w:t>
         </w:r>
         <w:r>
           <w:rPr>
@@ -2696,7 +2696,7 @@
           <w:szCs w:val="22"/>
         </w:rPr>
       </w:pPr>
-      <w:hyperlink w:anchor="_Toc89806971" w:history="1">
+      <w:hyperlink w:anchor="_Toc89865839" w:history="1">
         <w:r>
           <w:rPr>
             <w:rStyle w:val="a4"/>
@@ -2744,7 +2744,7 @@
             <w:noProof/>
             <w:webHidden/>
           </w:rPr>
-          <w:instrText xml:space="preserve"> PAGEREF _Toc89806971 \h </w:instrText>
+          <w:instrText xml:space="preserve"> PAGEREF _Toc89865839 \h </w:instrText>
         </w:r>
         <w:r>
           <w:rPr>
@@ -2764,7 +2764,7 @@
             <w:noProof/>
             <w:webHidden/>
           </w:rPr>
-          <w:t>7</w:t>
+          <w:t>16</w:t>
         </w:r>
         <w:r>
           <w:rPr>
@@ -2814,8 +2814,6 @@
           <w:docGrid w:type="lines" w:linePitch="312"/>
         </w:sectPr>
       </w:pPr>
-      <w:bookmarkStart w:id="1" w:name="_GoBack"/>
-      <w:bookmarkEnd w:id="1"/>
     </w:p>
     <w:p>
       <w:pPr>
@@ -2836,7 +2834,7 @@
           <w:lang w:eastAsia="zh-CN"/>
         </w:rPr>
       </w:pPr>
-      <w:bookmarkStart w:id="2" w:name="_Toc89806954"/>
+      <w:bookmarkStart w:id="1" w:name="_Toc89865822"/>
       <w:r>
         <w:rPr>
           <w:rFonts w:eastAsia="黑体" w:hint="eastAsia"/>
@@ -2848,7 +2846,7 @@
         <w:lastRenderedPageBreak/>
         <w:t>项目基本概况</w:t>
       </w:r>
-      <w:bookmarkEnd w:id="2"/>
+      <w:bookmarkEnd w:id="1"/>
     </w:p>
     <w:p>
       <w:pPr>
@@ -3096,6 +3094,8 @@
         </w:rPr>
         <w:t>/</w:t>
       </w:r>
+      <w:bookmarkStart w:id="2" w:name="_GoBack"/>
+      <w:bookmarkEnd w:id="2"/>
       <w:proofErr w:type="spellStart"/>
       <w:r>
         <w:rPr>
@@ -3472,7 +3472,7 @@
           <w:lang w:eastAsia="zh-CN"/>
         </w:rPr>
       </w:pPr>
-      <w:bookmarkStart w:id="3" w:name="_Toc89806955"/>
+      <w:bookmarkStart w:id="3" w:name="_Toc89865823"/>
       <w:r>
         <w:rPr>
           <w:rFonts w:eastAsia="黑体" w:hint="eastAsia"/>
@@ -3525,7 +3525,7 @@
           <w:lang w:eastAsia="zh-CN"/>
         </w:rPr>
       </w:pPr>
-      <w:bookmarkStart w:id="4" w:name="_Toc89806956"/>
+      <w:bookmarkStart w:id="4" w:name="_Toc89865824"/>
       <w:r>
         <w:rPr>
           <w:rFonts w:ascii="Times New Roman" w:hAnsi="Times New Roman" w:hint="eastAsia"/>
@@ -3584,7 +3584,7 @@
       <w:bookmarkStart w:id="5" w:name="_Toc88647760"/>
       <w:bookmarkStart w:id="6" w:name="_Toc57400283"/>
       <w:bookmarkStart w:id="7" w:name="_Toc58845309"/>
-      <w:bookmarkStart w:id="8" w:name="_Toc89806957"/>
+      <w:bookmarkStart w:id="8" w:name="_Toc89865825"/>
       <w:r>
         <w:rPr>
           <w:rFonts w:hint="eastAsia"/>
@@ -3655,7 +3655,7 @@
           <w:numId w:val="4"/>
         </w:numPr>
       </w:pPr>
-      <w:bookmarkStart w:id="9" w:name="_Toc89806958"/>
+      <w:bookmarkStart w:id="9" w:name="_Toc89865826"/>
       <w:r>
         <w:rPr>
           <w:rFonts w:hint="eastAsia"/>
@@ -3747,7 +3747,7 @@
           <w:numId w:val="4"/>
         </w:numPr>
       </w:pPr>
-      <w:bookmarkStart w:id="12" w:name="_Toc89806959"/>
+      <w:bookmarkStart w:id="12" w:name="_Toc89865827"/>
       <w:r>
         <w:rPr>
           <w:rFonts w:hint="eastAsia"/>
@@ -3826,7 +3826,7 @@
           <w:sz w:val="24"/>
           <w:lang w:val="x-none"/>
         </w:rPr>
-        <w:t>进行整单退</w:t>
+        <w:t>进行整单退货</w:t>
       </w:r>
       <w:proofErr w:type="gramEnd"/>
       <w:r>
@@ -3835,7 +3835,7 @@
           <w:sz w:val="24"/>
           <w:lang w:val="x-none"/>
         </w:rPr>
-        <w:t>货）等</w:t>
+        <w:t>）等</w:t>
       </w:r>
       <w:r>
         <w:rPr>
@@ -3854,7 +3854,7 @@
           <w:numId w:val="4"/>
         </w:numPr>
       </w:pPr>
-      <w:bookmarkStart w:id="15" w:name="_Toc89806960"/>
+      <w:bookmarkStart w:id="15" w:name="_Toc89865828"/>
       <w:r>
         <w:rPr>
           <w:rFonts w:hint="eastAsia"/>
@@ -3943,7 +3943,7 @@
           <w:lang w:eastAsia="zh-CN"/>
         </w:rPr>
       </w:pPr>
-      <w:bookmarkStart w:id="16" w:name="_Toc89806961"/>
+      <w:bookmarkStart w:id="16" w:name="_Toc89865829"/>
       <w:r>
         <w:rPr>
           <w:rFonts w:ascii="Times New Roman" w:hAnsi="Times New Roman" w:hint="eastAsia"/>
@@ -4350,7 +4350,7 @@
           <w:lang w:eastAsia="zh-CN"/>
         </w:rPr>
       </w:pPr>
-      <w:bookmarkStart w:id="17" w:name="_Toc89806962"/>
+      <w:bookmarkStart w:id="17" w:name="_Toc89865830"/>
       <w:r>
         <w:rPr>
           <w:rFonts w:eastAsia="黑体" w:hint="eastAsia"/>
@@ -4403,7 +4403,7 @@
           <w:lang w:eastAsia="zh-CN"/>
         </w:rPr>
       </w:pPr>
-      <w:bookmarkStart w:id="18" w:name="_Toc89806963"/>
+      <w:bookmarkStart w:id="18" w:name="_Toc89865831"/>
       <w:r>
         <w:rPr>
           <w:rFonts w:ascii="Times New Roman" w:hAnsi="Times New Roman" w:hint="eastAsia"/>
@@ -5335,7 +5335,7 @@
           <w:lang w:eastAsia="zh-CN"/>
         </w:rPr>
       </w:pPr>
-      <w:bookmarkStart w:id="19" w:name="_Toc89806964"/>
+      <w:bookmarkStart w:id="19" w:name="_Toc89865832"/>
       <w:r>
         <w:rPr>
           <w:rFonts w:ascii="Times New Roman" w:hAnsi="Times New Roman" w:hint="eastAsia"/>
@@ -5435,10 +5435,10 @@
           <w:noProof/>
         </w:rPr>
         <w:drawing>
-          <wp:inline distT="0" distB="0" distL="0" distR="0" wp14:anchorId="4FDBF6A4" wp14:editId="3D9D89CD">
-            <wp:extent cx="4106333" cy="8220915"/>
-            <wp:effectExtent l="0" t="0" r="8890" b="0"/>
-            <wp:docPr id="5" name="图片 5"/>
+          <wp:inline distT="0" distB="0" distL="0" distR="0" wp14:anchorId="4F26023F" wp14:editId="431AE8E6">
+            <wp:extent cx="4585854" cy="8210939"/>
+            <wp:effectExtent l="0" t="0" r="5715" b="0"/>
+            <wp:docPr id="3" name="图片 3"/>
             <wp:cNvGraphicFramePr>
               <a:graphicFrameLocks xmlns:a="http://schemas.openxmlformats.org/drawingml/2006/main" noChangeAspect="1"/>
             </wp:cNvGraphicFramePr>
@@ -5467,7 +5467,7 @@
                   <pic:spPr bwMode="auto">
                     <a:xfrm>
                       <a:off x="0" y="0"/>
-                      <a:ext cx="4118305" cy="8244884"/>
+                      <a:ext cx="4612972" cy="8259494"/>
                     </a:xfrm>
                     <a:prstGeom prst="rect">
                       <a:avLst/>
@@ -5489,7 +5489,7 @@
         <w:adjustRightInd w:val="0"/>
         <w:snapToGrid w:val="0"/>
         <w:spacing w:line="300" w:lineRule="auto"/>
-        <w:ind w:firstLineChars="100" w:firstLine="240"/>
+        <w:ind w:firstLineChars="200" w:firstLine="480"/>
         <w:rPr>
           <w:color w:val="000000" w:themeColor="text1"/>
           <w:sz w:val="24"/>
@@ -5502,7 +5502,63 @@
           <w:sz w:val="24"/>
         </w:rPr>
         <w:lastRenderedPageBreak/>
-        <w:t>领域类图如下：</w:t>
+        <w:t>展示各实体类</w:t>
+      </w:r>
+      <w:r>
+        <w:rPr>
+          <w:rFonts w:hint="eastAsia"/>
+          <w:color w:val="000000" w:themeColor="text1"/>
+          <w:sz w:val="24"/>
+        </w:rPr>
+        <w:t>属性、操作</w:t>
+      </w:r>
+      <w:r>
+        <w:rPr>
+          <w:rFonts w:hint="eastAsia"/>
+          <w:color w:val="000000" w:themeColor="text1"/>
+          <w:sz w:val="24"/>
+        </w:rPr>
+        <w:t>及</w:t>
+      </w:r>
+      <w:r>
+        <w:rPr>
+          <w:rFonts w:hint="eastAsia"/>
+          <w:color w:val="000000" w:themeColor="text1"/>
+          <w:sz w:val="24"/>
+        </w:rPr>
+        <w:t>之间</w:t>
+      </w:r>
+      <w:r>
+        <w:rPr>
+          <w:rFonts w:hint="eastAsia"/>
+          <w:color w:val="000000" w:themeColor="text1"/>
+          <w:sz w:val="24"/>
+        </w:rPr>
+        <w:t>关系的</w:t>
+      </w:r>
+      <w:r>
+        <w:rPr>
+          <w:rFonts w:hint="eastAsia"/>
+          <w:color w:val="000000" w:themeColor="text1"/>
+          <w:sz w:val="24"/>
+        </w:rPr>
+        <w:t>领域类图</w:t>
+      </w:r>
+      <w:r>
+        <w:rPr>
+          <w:rFonts w:hint="eastAsia"/>
+          <w:color w:val="000000" w:themeColor="text1"/>
+          <w:sz w:val="24"/>
+        </w:rPr>
+        <w:t>（进行了简化）</w:t>
+      </w:r>
+      <w:r>
+        <w:rPr>
+          <w:rFonts w:hint="eastAsia"/>
+          <w:color w:val="000000" w:themeColor="text1"/>
+          <w:sz w:val="24"/>
+        </w:rPr>
+        <w:t>如下：</w:t>
       </w:r>
     </w:p>
     <w:p>
@@ -5521,10 +5577,10 @@
           <w:noProof/>
         </w:rPr>
         <w:drawing>
-          <wp:inline distT="0" distB="0" distL="0" distR="0" wp14:anchorId="03E08525" wp14:editId="0DF75F5A">
-            <wp:extent cx="5274310" cy="4097759"/>
-            <wp:effectExtent l="0" t="0" r="2540" b="0"/>
-            <wp:docPr id="8" name="图片 8"/>
+          <wp:inline distT="0" distB="0" distL="0" distR="0" wp14:anchorId="6B14D84F" wp14:editId="58A725B0">
+            <wp:extent cx="4486714" cy="4196861"/>
+            <wp:effectExtent l="0" t="0" r="0" b="0"/>
+            <wp:docPr id="4" name="图片 4"/>
             <wp:cNvGraphicFramePr>
               <a:graphicFrameLocks xmlns:a="http://schemas.openxmlformats.org/drawingml/2006/main" noChangeAspect="1"/>
             </wp:cNvGraphicFramePr>
@@ -5532,13 +5588,13 @@
               <a:graphicData uri="http://schemas.openxmlformats.org/drawingml/2006/picture">
                 <pic:pic xmlns:pic="http://schemas.openxmlformats.org/drawingml/2006/picture">
                   <pic:nvPicPr>
-                    <pic:cNvPr id="0" name="Picture 5"/>
+                    <pic:cNvPr id="0" name="Picture 3"/>
                     <pic:cNvPicPr>
                       <a:picLocks noChangeAspect="1" noChangeArrowheads="1"/>
                     </pic:cNvPicPr>
                   </pic:nvPicPr>
                   <pic:blipFill>
-                    <a:blip r:embed="rId14" cstate="print">
+                    <a:blip r:embed="rId14">
                       <a:extLst>
                         <a:ext uri="{28A0092B-C50C-407E-A947-70E740481C1C}">
                           <a14:useLocalDpi xmlns:a14="http://schemas.microsoft.com/office/drawing/2010/main" val="0"/>
@@ -5553,7 +5609,7 @@
                   <pic:spPr bwMode="auto">
                     <a:xfrm>
                       <a:off x="0" y="0"/>
-                      <a:ext cx="5274310" cy="4097759"/>
+                      <a:ext cx="4519031" cy="4227090"/>
                     </a:xfrm>
                     <a:prstGeom prst="rect">
                       <a:avLst/>
@@ -5590,7 +5646,7 @@
           <w:lang w:eastAsia="zh-CN"/>
         </w:rPr>
       </w:pPr>
-      <w:bookmarkStart w:id="20" w:name="_Toc89806965"/>
+      <w:bookmarkStart w:id="20" w:name="_Toc89865833"/>
       <w:r>
         <w:rPr>
           <w:rFonts w:ascii="Times New Roman" w:hAnsi="Times New Roman" w:hint="eastAsia"/>
@@ -5895,7 +5951,7 @@
           <w:lang w:eastAsia="zh-CN"/>
         </w:rPr>
       </w:pPr>
-      <w:bookmarkStart w:id="21" w:name="_Toc89806966"/>
+      <w:bookmarkStart w:id="21" w:name="_Toc89865834"/>
       <w:r>
         <w:rPr>
           <w:rFonts w:eastAsia="黑体" w:hint="eastAsia"/>
@@ -5948,7 +6004,7 @@
           <w:lang w:eastAsia="zh-CN"/>
         </w:rPr>
       </w:pPr>
-      <w:bookmarkStart w:id="22" w:name="_Toc89806967"/>
+      <w:bookmarkStart w:id="22" w:name="_Toc89865835"/>
       <w:r>
         <w:rPr>
           <w:rFonts w:ascii="Times New Roman" w:hAnsi="Times New Roman" w:hint="eastAsia"/>
@@ -5997,6 +6053,24 @@
           <w:sz w:val="24"/>
         </w:rPr>
         <w:t>系统结构功能图如下：</w:t>
+      </w:r>
+    </w:p>
+    <w:p>
+      <w:pPr>
+        <w:adjustRightInd w:val="0"/>
+        <w:snapToGrid w:val="0"/>
+        <w:spacing w:line="300" w:lineRule="auto"/>
+        <w:ind w:firstLineChars="200" w:firstLine="480"/>
+        <w:rPr>
+          <w:sz w:val="24"/>
+        </w:rPr>
+      </w:pPr>
+      <w:r>
+        <w:rPr>
+          <w:rFonts w:hint="eastAsia"/>
+          <w:sz w:val="24"/>
+        </w:rPr>
+        <w:t>（图见下页）</w:t>
       </w:r>
     </w:p>
     <w:p>
@@ -6086,7 +6160,7 @@
         </w:rPr>
       </w:pPr>
       <w:bookmarkStart w:id="23" w:name="_Hlk89793727"/>
-      <w:bookmarkStart w:id="24" w:name="_Toc89806968"/>
+      <w:bookmarkStart w:id="24" w:name="_Toc89865836"/>
       <w:r>
         <w:rPr>
           <w:rFonts w:ascii="Times New Roman" w:hAnsi="Times New Roman" w:hint="eastAsia"/>
@@ -6149,7 +6223,7 @@
           <w:numId w:val="11"/>
         </w:numPr>
       </w:pPr>
-      <w:bookmarkStart w:id="25" w:name="_Toc89806969"/>
+      <w:bookmarkStart w:id="25" w:name="_Toc89865837"/>
       <w:bookmarkEnd w:id="23"/>
       <w:r>
         <w:rPr>
@@ -6185,38 +6259,198 @@
     </w:p>
     <w:p>
       <w:pPr>
-        <w:adjustRightInd w:val="0"/>
-        <w:snapToGrid w:val="0"/>
-        <w:spacing w:line="300" w:lineRule="auto"/>
         <w:ind w:firstLineChars="200" w:firstLine="480"/>
         <w:rPr>
-          <w:color w:val="C00000"/>
-          <w:sz w:val="24"/>
-        </w:rPr>
-      </w:pPr>
-      <w:r>
-        <w:rPr>
-          <w:rFonts w:hint="eastAsia"/>
-          <w:color w:val="C00000"/>
-          <w:sz w:val="24"/>
-        </w:rPr>
-        <w:t>根据</w:t>
-      </w:r>
-      <w:r>
-        <w:rPr>
-          <w:rFonts w:hint="eastAsia"/>
-          <w:color w:val="C00000"/>
-          <w:sz w:val="24"/>
-        </w:rPr>
-        <w:t>4.1</w:t>
-      </w:r>
-      <w:r>
-        <w:rPr>
-          <w:rFonts w:hint="eastAsia"/>
-          <w:color w:val="C00000"/>
-          <w:sz w:val="24"/>
-        </w:rPr>
-        <w:t>的功能结构，给出更详细的系统功能，考虑系统中的菜单结构（或者网页中的导航结构），设计并画出菜单（或导航）界面的设计结果</w:t>
+          <w:sz w:val="24"/>
+        </w:rPr>
+      </w:pPr>
+      <w:r>
+        <w:rPr>
+          <w:rFonts w:hint="eastAsia"/>
+          <w:sz w:val="24"/>
+        </w:rPr>
+        <w:t>系统</w:t>
+      </w:r>
+      <w:r>
+        <w:rPr>
+          <w:rFonts w:hint="eastAsia"/>
+          <w:sz w:val="24"/>
+        </w:rPr>
+        <w:t>V</w:t>
+      </w:r>
+      <w:r>
+        <w:rPr>
+          <w:sz w:val="24"/>
+        </w:rPr>
+        <w:t>2.0</w:t>
+      </w:r>
+      <w:r>
+        <w:rPr>
+          <w:rFonts w:hint="eastAsia"/>
+          <w:sz w:val="24"/>
+        </w:rPr>
+        <w:t>菜单</w:t>
+      </w:r>
+      <w:r>
+        <w:rPr>
+          <w:rFonts w:hint="eastAsia"/>
+          <w:sz w:val="24"/>
+        </w:rPr>
+        <w:t>UI</w:t>
+      </w:r>
+      <w:r>
+        <w:rPr>
+          <w:rFonts w:hint="eastAsia"/>
+          <w:sz w:val="24"/>
+        </w:rPr>
+        <w:t>设计如下图：</w:t>
+      </w:r>
+    </w:p>
+    <w:p>
+      <w:pPr>
+        <w:rPr>
+          <w:rFonts w:hint="eastAsia"/>
+          <w:sz w:val="24"/>
+        </w:rPr>
+      </w:pPr>
+      <w:r>
+        <w:rPr>
+          <w:sz w:val="24"/>
+        </w:rPr>
+        <w:drawing>
+          <wp:inline distT="0" distB="0" distL="0" distR="0" wp14:anchorId="0C7712FF" wp14:editId="32902B15">
+            <wp:extent cx="1149927" cy="4151746"/>
+            <wp:effectExtent l="0" t="0" r="0" b="1270"/>
+            <wp:docPr id="5" name="图片 5"/>
+            <wp:cNvGraphicFramePr>
+              <a:graphicFrameLocks xmlns:a="http://schemas.openxmlformats.org/drawingml/2006/main" noChangeAspect="1"/>
+            </wp:cNvGraphicFramePr>
+            <a:graphic xmlns:a="http://schemas.openxmlformats.org/drawingml/2006/main">
+              <a:graphicData uri="http://schemas.openxmlformats.org/drawingml/2006/picture">
+                <pic:pic xmlns:pic="http://schemas.openxmlformats.org/drawingml/2006/picture">
+                  <pic:nvPicPr>
+                    <pic:cNvPr id="1" name=""/>
+                    <pic:cNvPicPr/>
+                  </pic:nvPicPr>
+                  <pic:blipFill>
+                    <a:blip r:embed="rId18"/>
+                    <a:stretch>
+                      <a:fillRect/>
+                    </a:stretch>
+                  </pic:blipFill>
+                  <pic:spPr>
+                    <a:xfrm>
+                      <a:off x="0" y="0"/>
+                      <a:ext cx="1173005" cy="4235066"/>
+                    </a:xfrm>
+                    <a:prstGeom prst="rect">
+                      <a:avLst/>
+                    </a:prstGeom>
+                  </pic:spPr>
+                </pic:pic>
+              </a:graphicData>
+            </a:graphic>
+          </wp:inline>
+        </w:drawing>
+      </w:r>
+      <w:r>
+        <w:rPr>
+          <w:sz w:val="24"/>
+        </w:rPr>
+        <w:t xml:space="preserve">   </w:t>
+      </w:r>
+      <w:r>
+        <w:rPr>
+          <w:rFonts w:hint="eastAsia"/>
+          <w:sz w:val="24"/>
+        </w:rPr>
+        <w:t xml:space="preserve"> </w:t>
+      </w:r>
+      <w:r>
+        <w:rPr>
+          <w:sz w:val="24"/>
+        </w:rPr>
+        <w:drawing>
+          <wp:inline distT="0" distB="0" distL="0" distR="0" wp14:anchorId="11BFDA83" wp14:editId="61831455">
+            <wp:extent cx="1155787" cy="4155759"/>
+            <wp:effectExtent l="0" t="0" r="6350" b="0"/>
+            <wp:docPr id="8" name="图片 8"/>
+            <wp:cNvGraphicFramePr>
+              <a:graphicFrameLocks xmlns:a="http://schemas.openxmlformats.org/drawingml/2006/main" noChangeAspect="1"/>
+            </wp:cNvGraphicFramePr>
+            <a:graphic xmlns:a="http://schemas.openxmlformats.org/drawingml/2006/main">
+              <a:graphicData uri="http://schemas.openxmlformats.org/drawingml/2006/picture">
+                <pic:pic xmlns:pic="http://schemas.openxmlformats.org/drawingml/2006/picture">
+                  <pic:nvPicPr>
+                    <pic:cNvPr id="1" name=""/>
+                    <pic:cNvPicPr/>
+                  </pic:nvPicPr>
+                  <pic:blipFill>
+                    <a:blip r:embed="rId19"/>
+                    <a:stretch>
+                      <a:fillRect/>
+                    </a:stretch>
+                  </pic:blipFill>
+                  <pic:spPr>
+                    <a:xfrm>
+                      <a:off x="0" y="0"/>
+                      <a:ext cx="1157247" cy="4161008"/>
+                    </a:xfrm>
+                    <a:prstGeom prst="rect">
+                      <a:avLst/>
+                    </a:prstGeom>
+                  </pic:spPr>
+                </pic:pic>
+              </a:graphicData>
+            </a:graphic>
+          </wp:inline>
+        </w:drawing>
+      </w:r>
+      <w:r>
+        <w:rPr>
+          <w:sz w:val="24"/>
+        </w:rPr>
+        <w:t xml:space="preserve">    </w:t>
+      </w:r>
+      <w:r>
+        <w:rPr>
+          <w:sz w:val="24"/>
+        </w:rPr>
+        <w:drawing>
+          <wp:inline distT="0" distB="0" distL="0" distR="0" wp14:anchorId="165773FC" wp14:editId="16E4C17A">
+            <wp:extent cx="1156855" cy="4158130"/>
+            <wp:effectExtent l="0" t="0" r="5715" b="0"/>
+            <wp:docPr id="11" name="图片 11"/>
+            <wp:cNvGraphicFramePr>
+              <a:graphicFrameLocks xmlns:a="http://schemas.openxmlformats.org/drawingml/2006/main" noChangeAspect="1"/>
+            </wp:cNvGraphicFramePr>
+            <a:graphic xmlns:a="http://schemas.openxmlformats.org/drawingml/2006/main">
+              <a:graphicData uri="http://schemas.openxmlformats.org/drawingml/2006/picture">
+                <pic:pic xmlns:pic="http://schemas.openxmlformats.org/drawingml/2006/picture">
+                  <pic:nvPicPr>
+                    <pic:cNvPr id="1" name=""/>
+                    <pic:cNvPicPr/>
+                  </pic:nvPicPr>
+                  <pic:blipFill>
+                    <a:blip r:embed="rId20"/>
+                    <a:stretch>
+                      <a:fillRect/>
+                    </a:stretch>
+                  </pic:blipFill>
+                  <pic:spPr>
+                    <a:xfrm>
+                      <a:off x="0" y="0"/>
+                      <a:ext cx="1169330" cy="4202968"/>
+                    </a:xfrm>
+                    <a:prstGeom prst="rect">
+                      <a:avLst/>
+                    </a:prstGeom>
+                  </pic:spPr>
+                </pic:pic>
+              </a:graphicData>
+            </a:graphic>
+          </wp:inline>
+        </w:drawing>
       </w:r>
     </w:p>
     <w:p>
@@ -6227,11 +6461,12 @@
           <w:numId w:val="11"/>
         </w:numPr>
       </w:pPr>
-      <w:bookmarkStart w:id="26" w:name="_Toc89806970"/>
-      <w:r>
-        <w:rPr>
-          <w:rFonts w:hint="eastAsia"/>
-        </w:rPr>
+      <w:bookmarkStart w:id="26" w:name="_Toc89865838"/>
+      <w:r>
+        <w:rPr>
+          <w:rFonts w:hint="eastAsia"/>
+        </w:rPr>
+        <w:lastRenderedPageBreak/>
         <w:t>系统</w:t>
       </w:r>
       <w:r>
@@ -6262,54 +6497,32 @@
     </w:p>
     <w:p>
       <w:pPr>
+        <w:pStyle w:val="af5"/>
+        <w:numPr>
+          <w:ilvl w:val="0"/>
+          <w:numId w:val="12"/>
+        </w:numPr>
         <w:adjustRightInd w:val="0"/>
         <w:snapToGrid w:val="0"/>
         <w:spacing w:line="300" w:lineRule="auto"/>
-        <w:ind w:firstLineChars="200" w:firstLine="480"/>
-        <w:rPr>
-          <w:color w:val="C00000"/>
-          <w:sz w:val="24"/>
-        </w:rPr>
-      </w:pPr>
-      <w:r>
-        <w:rPr>
-          <w:rFonts w:hint="eastAsia"/>
-          <w:color w:val="C00000"/>
-          <w:sz w:val="24"/>
-        </w:rPr>
-        <w:t>根据</w:t>
-      </w:r>
-      <w:r>
-        <w:rPr>
-          <w:rFonts w:hint="eastAsia"/>
-          <w:color w:val="C00000"/>
-          <w:sz w:val="24"/>
-        </w:rPr>
-        <w:t>4.2.1</w:t>
-      </w:r>
-      <w:r>
-        <w:rPr>
-          <w:rFonts w:hint="eastAsia"/>
-          <w:color w:val="C00000"/>
-          <w:sz w:val="24"/>
-        </w:rPr>
-        <w:t>的系统菜单设计结果，选择主要功能，设计其工作或交互</w:t>
-      </w:r>
-      <w:r>
-        <w:rPr>
-          <w:rFonts w:hint="eastAsia"/>
-          <w:color w:val="C00000"/>
-          <w:sz w:val="24"/>
-        </w:rPr>
-        <w:t>UI</w:t>
-      </w:r>
-      <w:r>
-        <w:rPr>
-          <w:rFonts w:hint="eastAsia"/>
-          <w:color w:val="C00000"/>
-          <w:sz w:val="24"/>
-        </w:rPr>
-        <w:t>界面</w:t>
+        <w:ind w:firstLineChars="0"/>
+        <w:rPr>
+          <w:sz w:val="24"/>
+        </w:rPr>
+      </w:pPr>
+      <w:r>
+        <w:rPr>
+          <w:rFonts w:hint="eastAsia"/>
+          <w:sz w:val="24"/>
+        </w:rPr>
+        <w:t>身份认证——</w:t>
+      </w:r>
+      <w:r>
+        <w:rPr>
+          <w:rFonts w:hint="eastAsia"/>
+          <w:sz w:val="24"/>
+        </w:rPr>
+        <w:t>系统登录界面</w:t>
       </w:r>
     </w:p>
     <w:p>
@@ -6317,74 +6530,2130 @@
         <w:adjustRightInd w:val="0"/>
         <w:snapToGrid w:val="0"/>
         <w:spacing w:line="300" w:lineRule="auto"/>
-        <w:ind w:firstLineChars="200" w:firstLine="480"/>
-        <w:rPr>
-          <w:color w:val="C00000"/>
-          <w:sz w:val="24"/>
-        </w:rPr>
-      </w:pPr>
-      <w:r>
-        <w:rPr>
-          <w:rFonts w:hint="eastAsia"/>
-          <w:color w:val="C00000"/>
-          <w:sz w:val="24"/>
-        </w:rPr>
-        <w:t>或者，根据</w:t>
-      </w:r>
-      <w:r>
-        <w:rPr>
-          <w:rFonts w:hint="eastAsia"/>
-          <w:color w:val="C00000"/>
-          <w:sz w:val="24"/>
-        </w:rPr>
-        <w:t>3.2</w:t>
-      </w:r>
-      <w:r>
-        <w:rPr>
-          <w:rFonts w:hint="eastAsia"/>
-          <w:color w:val="C00000"/>
-          <w:sz w:val="24"/>
-        </w:rPr>
-        <w:t>分析类图，选择主要的</w:t>
-      </w:r>
-      <w:r>
-        <w:rPr>
-          <w:rFonts w:hint="eastAsia"/>
-          <w:color w:val="C00000"/>
-          <w:sz w:val="24"/>
-        </w:rPr>
-        <w:t>边界类</w:t>
-      </w:r>
-      <w:r>
-        <w:rPr>
-          <w:rFonts w:hint="eastAsia"/>
-          <w:color w:val="C00000"/>
-          <w:sz w:val="24"/>
-        </w:rPr>
-        <w:t>，设计其</w:t>
-      </w:r>
-      <w:r>
-        <w:rPr>
-          <w:rFonts w:hint="eastAsia"/>
-          <w:color w:val="C00000"/>
-          <w:sz w:val="24"/>
-        </w:rPr>
-        <w:t>对应的</w:t>
-      </w:r>
-      <w:r>
-        <w:rPr>
-          <w:color w:val="C00000"/>
-          <w:sz w:val="24"/>
-        </w:rPr>
-        <w:t>UI</w:t>
-      </w:r>
-      <w:r>
-        <w:rPr>
-          <w:rFonts w:hint="eastAsia"/>
-          <w:color w:val="C00000"/>
-          <w:sz w:val="24"/>
-        </w:rPr>
-        <w:t>界面</w:t>
+        <w:rPr>
+          <w:rFonts w:hint="eastAsia"/>
+          <w:sz w:val="24"/>
+        </w:rPr>
+      </w:pPr>
+      <w:r>
+        <w:rPr>
+          <w:sz w:val="24"/>
+        </w:rPr>
+        <w:drawing>
+          <wp:inline distT="0" distB="0" distL="0" distR="0" wp14:anchorId="74FDE7D0" wp14:editId="3041BBEC">
+            <wp:extent cx="5274310" cy="2475230"/>
+            <wp:effectExtent l="0" t="0" r="2540" b="1270"/>
+            <wp:docPr id="12" name="图片 12"/>
+            <wp:cNvGraphicFramePr>
+              <a:graphicFrameLocks xmlns:a="http://schemas.openxmlformats.org/drawingml/2006/main" noChangeAspect="1"/>
+            </wp:cNvGraphicFramePr>
+            <a:graphic xmlns:a="http://schemas.openxmlformats.org/drawingml/2006/main">
+              <a:graphicData uri="http://schemas.openxmlformats.org/drawingml/2006/picture">
+                <pic:pic xmlns:pic="http://schemas.openxmlformats.org/drawingml/2006/picture">
+                  <pic:nvPicPr>
+                    <pic:cNvPr id="1" name=""/>
+                    <pic:cNvPicPr/>
+                  </pic:nvPicPr>
+                  <pic:blipFill>
+                    <a:blip r:embed="rId21"/>
+                    <a:stretch>
+                      <a:fillRect/>
+                    </a:stretch>
+                  </pic:blipFill>
+                  <pic:spPr>
+                    <a:xfrm>
+                      <a:off x="0" y="0"/>
+                      <a:ext cx="5274310" cy="2475230"/>
+                    </a:xfrm>
+                    <a:prstGeom prst="rect">
+                      <a:avLst/>
+                    </a:prstGeom>
+                  </pic:spPr>
+                </pic:pic>
+              </a:graphicData>
+            </a:graphic>
+          </wp:inline>
+        </w:drawing>
+      </w:r>
+    </w:p>
+    <w:p>
+      <w:pPr>
+        <w:pStyle w:val="af5"/>
+        <w:numPr>
+          <w:ilvl w:val="0"/>
+          <w:numId w:val="12"/>
+        </w:numPr>
+        <w:adjustRightInd w:val="0"/>
+        <w:snapToGrid w:val="0"/>
+        <w:spacing w:line="300" w:lineRule="auto"/>
+        <w:ind w:firstLineChars="0"/>
+        <w:rPr>
+          <w:sz w:val="24"/>
+        </w:rPr>
+      </w:pPr>
+      <w:r>
+        <w:rPr>
+          <w:rFonts w:hint="eastAsia"/>
+          <w:sz w:val="24"/>
+        </w:rPr>
+        <w:t>身份认证——</w:t>
+      </w:r>
+      <w:r>
+        <w:rPr>
+          <w:rFonts w:hint="eastAsia"/>
+          <w:sz w:val="24"/>
+        </w:rPr>
+        <w:t>系统注册界面</w:t>
+      </w:r>
+    </w:p>
+    <w:p>
+      <w:pPr>
+        <w:adjustRightInd w:val="0"/>
+        <w:snapToGrid w:val="0"/>
+        <w:spacing w:line="300" w:lineRule="auto"/>
+        <w:rPr>
+          <w:rFonts w:hint="eastAsia"/>
+          <w:sz w:val="24"/>
+        </w:rPr>
+      </w:pPr>
+      <w:r>
+        <w:rPr>
+          <w:sz w:val="24"/>
+        </w:rPr>
+        <w:drawing>
+          <wp:inline distT="0" distB="0" distL="0" distR="0" wp14:anchorId="738D27E8" wp14:editId="3D5DF897">
+            <wp:extent cx="5274310" cy="2466975"/>
+            <wp:effectExtent l="0" t="0" r="2540" b="9525"/>
+            <wp:docPr id="19" name="图片 19"/>
+            <wp:cNvGraphicFramePr>
+              <a:graphicFrameLocks xmlns:a="http://schemas.openxmlformats.org/drawingml/2006/main" noChangeAspect="1"/>
+            </wp:cNvGraphicFramePr>
+            <a:graphic xmlns:a="http://schemas.openxmlformats.org/drawingml/2006/main">
+              <a:graphicData uri="http://schemas.openxmlformats.org/drawingml/2006/picture">
+                <pic:pic xmlns:pic="http://schemas.openxmlformats.org/drawingml/2006/picture">
+                  <pic:nvPicPr>
+                    <pic:cNvPr id="1" name=""/>
+                    <pic:cNvPicPr/>
+                  </pic:nvPicPr>
+                  <pic:blipFill>
+                    <a:blip r:embed="rId22"/>
+                    <a:stretch>
+                      <a:fillRect/>
+                    </a:stretch>
+                  </pic:blipFill>
+                  <pic:spPr>
+                    <a:xfrm>
+                      <a:off x="0" y="0"/>
+                      <a:ext cx="5274310" cy="2466975"/>
+                    </a:xfrm>
+                    <a:prstGeom prst="rect">
+                      <a:avLst/>
+                    </a:prstGeom>
+                  </pic:spPr>
+                </pic:pic>
+              </a:graphicData>
+            </a:graphic>
+          </wp:inline>
+        </w:drawing>
+      </w:r>
+    </w:p>
+    <w:p>
+      <w:pPr>
+        <w:pStyle w:val="af5"/>
+        <w:numPr>
+          <w:ilvl w:val="0"/>
+          <w:numId w:val="12"/>
+        </w:numPr>
+        <w:adjustRightInd w:val="0"/>
+        <w:snapToGrid w:val="0"/>
+        <w:spacing w:line="300" w:lineRule="auto"/>
+        <w:ind w:firstLineChars="0"/>
+        <w:rPr>
+          <w:sz w:val="24"/>
+        </w:rPr>
+      </w:pPr>
+      <w:r>
+        <w:rPr>
+          <w:rFonts w:hint="eastAsia"/>
+          <w:sz w:val="24"/>
+        </w:rPr>
+        <w:t>概览界面——</w:t>
+      </w:r>
+      <w:r>
+        <w:rPr>
+          <w:rFonts w:hint="eastAsia"/>
+          <w:sz w:val="24"/>
+        </w:rPr>
+        <w:t>系统欢迎</w:t>
+      </w:r>
+      <w:r>
+        <w:rPr>
+          <w:rFonts w:hint="eastAsia"/>
+          <w:sz w:val="24"/>
+        </w:rPr>
+        <w:t>及统计数据（仅在当前用户有权限查看时展示）界面</w:t>
+      </w:r>
+    </w:p>
+    <w:p>
+      <w:pPr>
+        <w:adjustRightInd w:val="0"/>
+        <w:snapToGrid w:val="0"/>
+        <w:spacing w:line="300" w:lineRule="auto"/>
+        <w:rPr>
+          <w:rFonts w:hint="eastAsia"/>
+          <w:sz w:val="24"/>
+        </w:rPr>
+      </w:pPr>
+      <w:r>
+        <w:rPr>
+          <w:sz w:val="24"/>
+        </w:rPr>
+        <w:drawing>
+          <wp:inline distT="0" distB="0" distL="0" distR="0" wp14:anchorId="58F563EF" wp14:editId="1833C841">
+            <wp:extent cx="5274310" cy="2461260"/>
+            <wp:effectExtent l="0" t="0" r="2540" b="0"/>
+            <wp:docPr id="13" name="图片 13"/>
+            <wp:cNvGraphicFramePr>
+              <a:graphicFrameLocks xmlns:a="http://schemas.openxmlformats.org/drawingml/2006/main" noChangeAspect="1"/>
+            </wp:cNvGraphicFramePr>
+            <a:graphic xmlns:a="http://schemas.openxmlformats.org/drawingml/2006/main">
+              <a:graphicData uri="http://schemas.openxmlformats.org/drawingml/2006/picture">
+                <pic:pic xmlns:pic="http://schemas.openxmlformats.org/drawingml/2006/picture">
+                  <pic:nvPicPr>
+                    <pic:cNvPr id="1" name=""/>
+                    <pic:cNvPicPr/>
+                  </pic:nvPicPr>
+                  <pic:blipFill>
+                    <a:blip r:embed="rId23"/>
+                    <a:stretch>
+                      <a:fillRect/>
+                    </a:stretch>
+                  </pic:blipFill>
+                  <pic:spPr>
+                    <a:xfrm>
+                      <a:off x="0" y="0"/>
+                      <a:ext cx="5274310" cy="2461260"/>
+                    </a:xfrm>
+                    <a:prstGeom prst="rect">
+                      <a:avLst/>
+                    </a:prstGeom>
+                  </pic:spPr>
+                </pic:pic>
+              </a:graphicData>
+            </a:graphic>
+          </wp:inline>
+        </w:drawing>
+      </w:r>
+    </w:p>
+    <w:p>
+      <w:pPr>
+        <w:pStyle w:val="af5"/>
+        <w:numPr>
+          <w:ilvl w:val="0"/>
+          <w:numId w:val="12"/>
+        </w:numPr>
+        <w:adjustRightInd w:val="0"/>
+        <w:snapToGrid w:val="0"/>
+        <w:spacing w:line="300" w:lineRule="auto"/>
+        <w:ind w:firstLineChars="0"/>
+        <w:rPr>
+          <w:sz w:val="24"/>
+        </w:rPr>
+      </w:pPr>
+      <w:r>
+        <w:rPr>
+          <w:rFonts w:hint="eastAsia"/>
+          <w:sz w:val="24"/>
+        </w:rPr>
+        <w:lastRenderedPageBreak/>
+        <w:t>货品管理</w:t>
+      </w:r>
+      <w:r>
+        <w:rPr>
+          <w:rFonts w:hint="eastAsia"/>
+          <w:sz w:val="24"/>
+        </w:rPr>
+        <w:t>——</w:t>
+      </w:r>
+      <w:r>
+        <w:rPr>
+          <w:rFonts w:hint="eastAsia"/>
+          <w:sz w:val="24"/>
+        </w:rPr>
+        <w:t>主界面</w:t>
+      </w:r>
+    </w:p>
+    <w:p>
+      <w:pPr>
+        <w:adjustRightInd w:val="0"/>
+        <w:snapToGrid w:val="0"/>
+        <w:spacing w:line="300" w:lineRule="auto"/>
+        <w:rPr>
+          <w:rFonts w:hint="eastAsia"/>
+          <w:sz w:val="24"/>
+        </w:rPr>
+      </w:pPr>
+      <w:r>
+        <w:rPr>
+          <w:sz w:val="24"/>
+        </w:rPr>
+        <w:drawing>
+          <wp:inline distT="0" distB="0" distL="0" distR="0" wp14:anchorId="1E3223F9" wp14:editId="749F4054">
+            <wp:extent cx="5274310" cy="2469515"/>
+            <wp:effectExtent l="0" t="0" r="2540" b="6985"/>
+            <wp:docPr id="15" name="图片 15"/>
+            <wp:cNvGraphicFramePr>
+              <a:graphicFrameLocks xmlns:a="http://schemas.openxmlformats.org/drawingml/2006/main" noChangeAspect="1"/>
+            </wp:cNvGraphicFramePr>
+            <a:graphic xmlns:a="http://schemas.openxmlformats.org/drawingml/2006/main">
+              <a:graphicData uri="http://schemas.openxmlformats.org/drawingml/2006/picture">
+                <pic:pic xmlns:pic="http://schemas.openxmlformats.org/drawingml/2006/picture">
+                  <pic:nvPicPr>
+                    <pic:cNvPr id="1" name=""/>
+                    <pic:cNvPicPr/>
+                  </pic:nvPicPr>
+                  <pic:blipFill>
+                    <a:blip r:embed="rId24"/>
+                    <a:stretch>
+                      <a:fillRect/>
+                    </a:stretch>
+                  </pic:blipFill>
+                  <pic:spPr>
+                    <a:xfrm>
+                      <a:off x="0" y="0"/>
+                      <a:ext cx="5274310" cy="2469515"/>
+                    </a:xfrm>
+                    <a:prstGeom prst="rect">
+                      <a:avLst/>
+                    </a:prstGeom>
+                  </pic:spPr>
+                </pic:pic>
+              </a:graphicData>
+            </a:graphic>
+          </wp:inline>
+        </w:drawing>
+      </w:r>
+    </w:p>
+    <w:p>
+      <w:pPr>
+        <w:pStyle w:val="af5"/>
+        <w:numPr>
+          <w:ilvl w:val="0"/>
+          <w:numId w:val="12"/>
+        </w:numPr>
+        <w:adjustRightInd w:val="0"/>
+        <w:snapToGrid w:val="0"/>
+        <w:spacing w:line="300" w:lineRule="auto"/>
+        <w:ind w:firstLineChars="0"/>
+        <w:rPr>
+          <w:sz w:val="24"/>
+        </w:rPr>
+      </w:pPr>
+      <w:r>
+        <w:rPr>
+          <w:rFonts w:hint="eastAsia"/>
+          <w:sz w:val="24"/>
+        </w:rPr>
+        <w:t>货品管理——</w:t>
+      </w:r>
+      <w:r>
+        <w:rPr>
+          <w:rFonts w:hint="eastAsia"/>
+          <w:sz w:val="24"/>
+        </w:rPr>
+        <w:t>货品详情</w:t>
+      </w:r>
+      <w:r>
+        <w:rPr>
+          <w:rFonts w:hint="eastAsia"/>
+          <w:sz w:val="24"/>
+        </w:rPr>
+        <w:t>/</w:t>
+      </w:r>
+      <w:r>
+        <w:rPr>
+          <w:rFonts w:hint="eastAsia"/>
+          <w:sz w:val="24"/>
+        </w:rPr>
+        <w:t>编辑界面</w:t>
+      </w:r>
+    </w:p>
+    <w:p>
+      <w:pPr>
+        <w:adjustRightInd w:val="0"/>
+        <w:snapToGrid w:val="0"/>
+        <w:spacing w:line="300" w:lineRule="auto"/>
+        <w:rPr>
+          <w:rFonts w:hint="eastAsia"/>
+          <w:sz w:val="24"/>
+        </w:rPr>
+      </w:pPr>
+      <w:r>
+        <w:rPr>
+          <w:sz w:val="24"/>
+        </w:rPr>
+        <w:drawing>
+          <wp:inline distT="0" distB="0" distL="0" distR="0" wp14:anchorId="7ED1CF29" wp14:editId="2EE59875">
+            <wp:extent cx="5274310" cy="2466975"/>
+            <wp:effectExtent l="0" t="0" r="2540" b="9525"/>
+            <wp:docPr id="16" name="图片 16"/>
+            <wp:cNvGraphicFramePr>
+              <a:graphicFrameLocks xmlns:a="http://schemas.openxmlformats.org/drawingml/2006/main" noChangeAspect="1"/>
+            </wp:cNvGraphicFramePr>
+            <a:graphic xmlns:a="http://schemas.openxmlformats.org/drawingml/2006/main">
+              <a:graphicData uri="http://schemas.openxmlformats.org/drawingml/2006/picture">
+                <pic:pic xmlns:pic="http://schemas.openxmlformats.org/drawingml/2006/picture">
+                  <pic:nvPicPr>
+                    <pic:cNvPr id="1" name=""/>
+                    <pic:cNvPicPr/>
+                  </pic:nvPicPr>
+                  <pic:blipFill>
+                    <a:blip r:embed="rId25"/>
+                    <a:stretch>
+                      <a:fillRect/>
+                    </a:stretch>
+                  </pic:blipFill>
+                  <pic:spPr>
+                    <a:xfrm>
+                      <a:off x="0" y="0"/>
+                      <a:ext cx="5274310" cy="2466975"/>
+                    </a:xfrm>
+                    <a:prstGeom prst="rect">
+                      <a:avLst/>
+                    </a:prstGeom>
+                  </pic:spPr>
+                </pic:pic>
+              </a:graphicData>
+            </a:graphic>
+          </wp:inline>
+        </w:drawing>
+      </w:r>
+    </w:p>
+    <w:p>
+      <w:pPr>
+        <w:pStyle w:val="af5"/>
+        <w:numPr>
+          <w:ilvl w:val="0"/>
+          <w:numId w:val="12"/>
+        </w:numPr>
+        <w:adjustRightInd w:val="0"/>
+        <w:snapToGrid w:val="0"/>
+        <w:spacing w:line="300" w:lineRule="auto"/>
+        <w:ind w:firstLineChars="0"/>
+        <w:rPr>
+          <w:sz w:val="24"/>
+        </w:rPr>
+      </w:pPr>
+      <w:r>
+        <w:rPr>
+          <w:rFonts w:hint="eastAsia"/>
+          <w:sz w:val="24"/>
+        </w:rPr>
+        <w:t>货品管理——</w:t>
+      </w:r>
+      <w:r>
+        <w:rPr>
+          <w:rFonts w:hint="eastAsia"/>
+          <w:sz w:val="24"/>
+        </w:rPr>
+        <w:t>货品删除操作确认弹窗</w:t>
+      </w:r>
+    </w:p>
+    <w:p>
+      <w:pPr>
+        <w:adjustRightInd w:val="0"/>
+        <w:snapToGrid w:val="0"/>
+        <w:spacing w:line="300" w:lineRule="auto"/>
+        <w:rPr>
+          <w:sz w:val="24"/>
+        </w:rPr>
+      </w:pPr>
+      <w:r>
+        <w:rPr>
+          <w:sz w:val="24"/>
+        </w:rPr>
+        <w:drawing>
+          <wp:inline distT="0" distB="0" distL="0" distR="0" wp14:anchorId="4487EFD9" wp14:editId="08872EA3">
+            <wp:extent cx="5274310" cy="2469515"/>
+            <wp:effectExtent l="0" t="0" r="2540" b="6985"/>
+            <wp:docPr id="17" name="图片 17"/>
+            <wp:cNvGraphicFramePr>
+              <a:graphicFrameLocks xmlns:a="http://schemas.openxmlformats.org/drawingml/2006/main" noChangeAspect="1"/>
+            </wp:cNvGraphicFramePr>
+            <a:graphic xmlns:a="http://schemas.openxmlformats.org/drawingml/2006/main">
+              <a:graphicData uri="http://schemas.openxmlformats.org/drawingml/2006/picture">
+                <pic:pic xmlns:pic="http://schemas.openxmlformats.org/drawingml/2006/picture">
+                  <pic:nvPicPr>
+                    <pic:cNvPr id="1" name=""/>
+                    <pic:cNvPicPr/>
+                  </pic:nvPicPr>
+                  <pic:blipFill>
+                    <a:blip r:embed="rId26"/>
+                    <a:stretch>
+                      <a:fillRect/>
+                    </a:stretch>
+                  </pic:blipFill>
+                  <pic:spPr>
+                    <a:xfrm>
+                      <a:off x="0" y="0"/>
+                      <a:ext cx="5274310" cy="2469515"/>
+                    </a:xfrm>
+                    <a:prstGeom prst="rect">
+                      <a:avLst/>
+                    </a:prstGeom>
+                  </pic:spPr>
+                </pic:pic>
+              </a:graphicData>
+            </a:graphic>
+          </wp:inline>
+        </w:drawing>
+      </w:r>
+    </w:p>
+    <w:p>
+      <w:pPr>
+        <w:adjustRightInd w:val="0"/>
+        <w:snapToGrid w:val="0"/>
+        <w:spacing w:line="300" w:lineRule="auto"/>
+        <w:rPr>
+          <w:sz w:val="24"/>
+        </w:rPr>
+      </w:pPr>
+    </w:p>
+    <w:p>
+      <w:pPr>
+        <w:adjustRightInd w:val="0"/>
+        <w:snapToGrid w:val="0"/>
+        <w:spacing w:line="300" w:lineRule="auto"/>
+        <w:rPr>
+          <w:rFonts w:hint="eastAsia"/>
+          <w:sz w:val="24"/>
+        </w:rPr>
+      </w:pPr>
+    </w:p>
+    <w:p>
+      <w:pPr>
+        <w:pStyle w:val="af5"/>
+        <w:numPr>
+          <w:ilvl w:val="0"/>
+          <w:numId w:val="12"/>
+        </w:numPr>
+        <w:adjustRightInd w:val="0"/>
+        <w:snapToGrid w:val="0"/>
+        <w:spacing w:line="300" w:lineRule="auto"/>
+        <w:ind w:firstLineChars="0"/>
+        <w:rPr>
+          <w:sz w:val="24"/>
+        </w:rPr>
+      </w:pPr>
+      <w:r>
+        <w:rPr>
+          <w:rFonts w:hint="eastAsia"/>
+          <w:sz w:val="24"/>
+        </w:rPr>
+        <w:lastRenderedPageBreak/>
+        <w:t>货品管理——</w:t>
+      </w:r>
+      <w:r>
+        <w:rPr>
+          <w:rFonts w:hint="eastAsia"/>
+          <w:sz w:val="24"/>
+        </w:rPr>
+        <w:t>添加新货品资料界面</w:t>
+      </w:r>
+    </w:p>
+    <w:p>
+      <w:pPr>
+        <w:adjustRightInd w:val="0"/>
+        <w:snapToGrid w:val="0"/>
+        <w:spacing w:line="300" w:lineRule="auto"/>
+        <w:rPr>
+          <w:rFonts w:hint="eastAsia"/>
+          <w:sz w:val="24"/>
+        </w:rPr>
+      </w:pPr>
+      <w:r>
+        <w:rPr>
+          <w:sz w:val="24"/>
+        </w:rPr>
+        <w:drawing>
+          <wp:inline distT="0" distB="0" distL="0" distR="0" wp14:anchorId="093D09CC" wp14:editId="26B18E15">
+            <wp:extent cx="5274310" cy="2466975"/>
+            <wp:effectExtent l="0" t="0" r="2540" b="9525"/>
+            <wp:docPr id="18" name="图片 18"/>
+            <wp:cNvGraphicFramePr>
+              <a:graphicFrameLocks xmlns:a="http://schemas.openxmlformats.org/drawingml/2006/main" noChangeAspect="1"/>
+            </wp:cNvGraphicFramePr>
+            <a:graphic xmlns:a="http://schemas.openxmlformats.org/drawingml/2006/main">
+              <a:graphicData uri="http://schemas.openxmlformats.org/drawingml/2006/picture">
+                <pic:pic xmlns:pic="http://schemas.openxmlformats.org/drawingml/2006/picture">
+                  <pic:nvPicPr>
+                    <pic:cNvPr id="1" name=""/>
+                    <pic:cNvPicPr/>
+                  </pic:nvPicPr>
+                  <pic:blipFill>
+                    <a:blip r:embed="rId27"/>
+                    <a:stretch>
+                      <a:fillRect/>
+                    </a:stretch>
+                  </pic:blipFill>
+                  <pic:spPr>
+                    <a:xfrm>
+                      <a:off x="0" y="0"/>
+                      <a:ext cx="5274310" cy="2466975"/>
+                    </a:xfrm>
+                    <a:prstGeom prst="rect">
+                      <a:avLst/>
+                    </a:prstGeom>
+                  </pic:spPr>
+                </pic:pic>
+              </a:graphicData>
+            </a:graphic>
+          </wp:inline>
+        </w:drawing>
+      </w:r>
+    </w:p>
+    <w:p>
+      <w:pPr>
+        <w:pStyle w:val="af5"/>
+        <w:numPr>
+          <w:ilvl w:val="0"/>
+          <w:numId w:val="12"/>
+        </w:numPr>
+        <w:adjustRightInd w:val="0"/>
+        <w:snapToGrid w:val="0"/>
+        <w:spacing w:line="300" w:lineRule="auto"/>
+        <w:ind w:firstLineChars="0"/>
+        <w:rPr>
+          <w:sz w:val="24"/>
+        </w:rPr>
+      </w:pPr>
+      <w:r>
+        <w:rPr>
+          <w:rFonts w:hint="eastAsia"/>
+          <w:sz w:val="24"/>
+        </w:rPr>
+        <w:t>库存管理——</w:t>
+      </w:r>
+      <w:r>
+        <w:rPr>
+          <w:rFonts w:hint="eastAsia"/>
+          <w:sz w:val="24"/>
+        </w:rPr>
+        <w:t>库存查询界面</w:t>
+      </w:r>
+    </w:p>
+    <w:p>
+      <w:pPr>
+        <w:adjustRightInd w:val="0"/>
+        <w:snapToGrid w:val="0"/>
+        <w:spacing w:line="300" w:lineRule="auto"/>
+        <w:rPr>
+          <w:rFonts w:hint="eastAsia"/>
+          <w:sz w:val="24"/>
+        </w:rPr>
+      </w:pPr>
+      <w:r>
+        <w:rPr>
+          <w:sz w:val="24"/>
+        </w:rPr>
+        <w:drawing>
+          <wp:inline distT="0" distB="0" distL="0" distR="0" wp14:anchorId="2EBAE4BF" wp14:editId="776C61EF">
+            <wp:extent cx="5274310" cy="2461260"/>
+            <wp:effectExtent l="0" t="0" r="2540" b="0"/>
+            <wp:docPr id="20" name="图片 20"/>
+            <wp:cNvGraphicFramePr>
+              <a:graphicFrameLocks xmlns:a="http://schemas.openxmlformats.org/drawingml/2006/main" noChangeAspect="1"/>
+            </wp:cNvGraphicFramePr>
+            <a:graphic xmlns:a="http://schemas.openxmlformats.org/drawingml/2006/main">
+              <a:graphicData uri="http://schemas.openxmlformats.org/drawingml/2006/picture">
+                <pic:pic xmlns:pic="http://schemas.openxmlformats.org/drawingml/2006/picture">
+                  <pic:nvPicPr>
+                    <pic:cNvPr id="1" name=""/>
+                    <pic:cNvPicPr/>
+                  </pic:nvPicPr>
+                  <pic:blipFill>
+                    <a:blip r:embed="rId28"/>
+                    <a:stretch>
+                      <a:fillRect/>
+                    </a:stretch>
+                  </pic:blipFill>
+                  <pic:spPr>
+                    <a:xfrm>
+                      <a:off x="0" y="0"/>
+                      <a:ext cx="5274310" cy="2461260"/>
+                    </a:xfrm>
+                    <a:prstGeom prst="rect">
+                      <a:avLst/>
+                    </a:prstGeom>
+                  </pic:spPr>
+                </pic:pic>
+              </a:graphicData>
+            </a:graphic>
+          </wp:inline>
+        </w:drawing>
+      </w:r>
+    </w:p>
+    <w:p>
+      <w:pPr>
+        <w:pStyle w:val="af5"/>
+        <w:numPr>
+          <w:ilvl w:val="0"/>
+          <w:numId w:val="12"/>
+        </w:numPr>
+        <w:adjustRightInd w:val="0"/>
+        <w:snapToGrid w:val="0"/>
+        <w:spacing w:line="300" w:lineRule="auto"/>
+        <w:ind w:firstLineChars="0"/>
+        <w:rPr>
+          <w:sz w:val="24"/>
+        </w:rPr>
+      </w:pPr>
+      <w:r>
+        <w:rPr>
+          <w:rFonts w:hint="eastAsia"/>
+          <w:sz w:val="24"/>
+        </w:rPr>
+        <w:t>库存管理——进货入库（库存添加）界面</w:t>
+      </w:r>
+    </w:p>
+    <w:p>
+      <w:pPr>
+        <w:adjustRightInd w:val="0"/>
+        <w:snapToGrid w:val="0"/>
+        <w:spacing w:line="300" w:lineRule="auto"/>
+        <w:rPr>
+          <w:sz w:val="24"/>
+        </w:rPr>
+      </w:pPr>
+      <w:r>
+        <w:rPr>
+          <w:sz w:val="24"/>
+        </w:rPr>
+        <w:drawing>
+          <wp:inline distT="0" distB="0" distL="0" distR="0" wp14:anchorId="68CFA7F2" wp14:editId="616BDB5E">
+            <wp:extent cx="5274310" cy="2466975"/>
+            <wp:effectExtent l="0" t="0" r="2540" b="9525"/>
+            <wp:docPr id="21" name="图片 21"/>
+            <wp:cNvGraphicFramePr>
+              <a:graphicFrameLocks xmlns:a="http://schemas.openxmlformats.org/drawingml/2006/main" noChangeAspect="1"/>
+            </wp:cNvGraphicFramePr>
+            <a:graphic xmlns:a="http://schemas.openxmlformats.org/drawingml/2006/main">
+              <a:graphicData uri="http://schemas.openxmlformats.org/drawingml/2006/picture">
+                <pic:pic xmlns:pic="http://schemas.openxmlformats.org/drawingml/2006/picture">
+                  <pic:nvPicPr>
+                    <pic:cNvPr id="1" name=""/>
+                    <pic:cNvPicPr/>
+                  </pic:nvPicPr>
+                  <pic:blipFill>
+                    <a:blip r:embed="rId29"/>
+                    <a:stretch>
+                      <a:fillRect/>
+                    </a:stretch>
+                  </pic:blipFill>
+                  <pic:spPr>
+                    <a:xfrm>
+                      <a:off x="0" y="0"/>
+                      <a:ext cx="5274310" cy="2466975"/>
+                    </a:xfrm>
+                    <a:prstGeom prst="rect">
+                      <a:avLst/>
+                    </a:prstGeom>
+                  </pic:spPr>
+                </pic:pic>
+              </a:graphicData>
+            </a:graphic>
+          </wp:inline>
+        </w:drawing>
+      </w:r>
+    </w:p>
+    <w:p>
+      <w:pPr>
+        <w:adjustRightInd w:val="0"/>
+        <w:snapToGrid w:val="0"/>
+        <w:spacing w:line="300" w:lineRule="auto"/>
+        <w:rPr>
+          <w:sz w:val="24"/>
+        </w:rPr>
+      </w:pPr>
+    </w:p>
+    <w:p>
+      <w:pPr>
+        <w:adjustRightInd w:val="0"/>
+        <w:snapToGrid w:val="0"/>
+        <w:spacing w:line="300" w:lineRule="auto"/>
+        <w:rPr>
+          <w:rFonts w:hint="eastAsia"/>
+          <w:sz w:val="24"/>
+        </w:rPr>
+      </w:pPr>
+    </w:p>
+    <w:p>
+      <w:pPr>
+        <w:pStyle w:val="af5"/>
+        <w:numPr>
+          <w:ilvl w:val="0"/>
+          <w:numId w:val="12"/>
+        </w:numPr>
+        <w:adjustRightInd w:val="0"/>
+        <w:snapToGrid w:val="0"/>
+        <w:spacing w:line="300" w:lineRule="auto"/>
+        <w:ind w:firstLineChars="0"/>
+        <w:rPr>
+          <w:sz w:val="24"/>
+        </w:rPr>
+      </w:pPr>
+      <w:r>
+        <w:rPr>
+          <w:rFonts w:hint="eastAsia"/>
+          <w:sz w:val="24"/>
+        </w:rPr>
+        <w:lastRenderedPageBreak/>
+        <w:t>库存管理——库存盘点界面</w:t>
+      </w:r>
+    </w:p>
+    <w:p>
+      <w:pPr>
+        <w:adjustRightInd w:val="0"/>
+        <w:snapToGrid w:val="0"/>
+        <w:spacing w:line="300" w:lineRule="auto"/>
+        <w:rPr>
+          <w:rFonts w:hint="eastAsia"/>
+          <w:sz w:val="24"/>
+        </w:rPr>
+      </w:pPr>
+      <w:r>
+        <w:rPr>
+          <w:sz w:val="24"/>
+        </w:rPr>
+        <w:drawing>
+          <wp:anchor distT="0" distB="0" distL="114300" distR="114300" simplePos="0" relativeHeight="251658240" behindDoc="0" locked="0" layoutInCell="1" allowOverlap="1" wp14:anchorId="645B4BB4" wp14:editId="709A09C2">
+            <wp:simplePos x="1143000" y="1160585"/>
+            <wp:positionH relativeFrom="column">
+              <wp:align>left</wp:align>
+            </wp:positionH>
+            <wp:positionV relativeFrom="paragraph">
+              <wp:align>top</wp:align>
+            </wp:positionV>
+            <wp:extent cx="5274310" cy="2472055"/>
+            <wp:effectExtent l="0" t="0" r="2540" b="4445"/>
+            <wp:wrapSquare wrapText="bothSides"/>
+            <wp:docPr id="22" name="图片 22"/>
+            <wp:cNvGraphicFramePr>
+              <a:graphicFrameLocks xmlns:a="http://schemas.openxmlformats.org/drawingml/2006/main" noChangeAspect="1"/>
+            </wp:cNvGraphicFramePr>
+            <a:graphic xmlns:a="http://schemas.openxmlformats.org/drawingml/2006/main">
+              <a:graphicData uri="http://schemas.openxmlformats.org/drawingml/2006/picture">
+                <pic:pic xmlns:pic="http://schemas.openxmlformats.org/drawingml/2006/picture">
+                  <pic:nvPicPr>
+                    <pic:cNvPr id="1" name=""/>
+                    <pic:cNvPicPr/>
+                  </pic:nvPicPr>
+                  <pic:blipFill>
+                    <a:blip r:embed="rId30" cstate="print">
+                      <a:extLst>
+                        <a:ext uri="{28A0092B-C50C-407E-A947-70E740481C1C}">
+                          <a14:useLocalDpi xmlns:a14="http://schemas.microsoft.com/office/drawing/2010/main" val="0"/>
+                        </a:ext>
+                      </a:extLst>
+                    </a:blip>
+                    <a:stretch>
+                      <a:fillRect/>
+                    </a:stretch>
+                  </pic:blipFill>
+                  <pic:spPr>
+                    <a:xfrm>
+                      <a:off x="0" y="0"/>
+                      <a:ext cx="5274310" cy="2472055"/>
+                    </a:xfrm>
+                    <a:prstGeom prst="rect">
+                      <a:avLst/>
+                    </a:prstGeom>
+                  </pic:spPr>
+                </pic:pic>
+              </a:graphicData>
+            </a:graphic>
+          </wp:anchor>
+        </w:drawing>
+      </w:r>
+      <w:r>
+        <w:rPr>
+          <w:noProof/>
+        </w:rPr>
+        <w:t xml:space="preserve"> </w:t>
+      </w:r>
+      <w:r>
+        <w:rPr>
+          <w:sz w:val="24"/>
+        </w:rPr>
+        <w:drawing>
+          <wp:inline distT="0" distB="0" distL="0" distR="0" wp14:anchorId="5B906D7B" wp14:editId="27335C99">
+            <wp:extent cx="5274310" cy="2463800"/>
+            <wp:effectExtent l="0" t="0" r="2540" b="0"/>
+            <wp:docPr id="23" name="图片 23"/>
+            <wp:cNvGraphicFramePr>
+              <a:graphicFrameLocks xmlns:a="http://schemas.openxmlformats.org/drawingml/2006/main" noChangeAspect="1"/>
+            </wp:cNvGraphicFramePr>
+            <a:graphic xmlns:a="http://schemas.openxmlformats.org/drawingml/2006/main">
+              <a:graphicData uri="http://schemas.openxmlformats.org/drawingml/2006/picture">
+                <pic:pic xmlns:pic="http://schemas.openxmlformats.org/drawingml/2006/picture">
+                  <pic:nvPicPr>
+                    <pic:cNvPr id="1" name=""/>
+                    <pic:cNvPicPr/>
+                  </pic:nvPicPr>
+                  <pic:blipFill>
+                    <a:blip r:embed="rId31"/>
+                    <a:stretch>
+                      <a:fillRect/>
+                    </a:stretch>
+                  </pic:blipFill>
+                  <pic:spPr>
+                    <a:xfrm>
+                      <a:off x="0" y="0"/>
+                      <a:ext cx="5274310" cy="2463800"/>
+                    </a:xfrm>
+                    <a:prstGeom prst="rect">
+                      <a:avLst/>
+                    </a:prstGeom>
+                  </pic:spPr>
+                </pic:pic>
+              </a:graphicData>
+            </a:graphic>
+          </wp:inline>
+        </w:drawing>
+      </w:r>
+    </w:p>
+    <w:p>
+      <w:pPr>
+        <w:pStyle w:val="af5"/>
+        <w:numPr>
+          <w:ilvl w:val="0"/>
+          <w:numId w:val="12"/>
+        </w:numPr>
+        <w:adjustRightInd w:val="0"/>
+        <w:snapToGrid w:val="0"/>
+        <w:spacing w:line="300" w:lineRule="auto"/>
+        <w:ind w:firstLineChars="0"/>
+        <w:rPr>
+          <w:sz w:val="24"/>
+        </w:rPr>
+      </w:pPr>
+      <w:r>
+        <w:rPr>
+          <w:rFonts w:hint="eastAsia"/>
+          <w:sz w:val="24"/>
+        </w:rPr>
+        <w:t>库存管理——库存调度界面</w:t>
+      </w:r>
+    </w:p>
+    <w:p>
+      <w:pPr>
+        <w:adjustRightInd w:val="0"/>
+        <w:snapToGrid w:val="0"/>
+        <w:spacing w:line="300" w:lineRule="auto"/>
+        <w:rPr>
+          <w:sz w:val="24"/>
+        </w:rPr>
+      </w:pPr>
+      <w:r>
+        <w:rPr>
+          <w:sz w:val="24"/>
+        </w:rPr>
+        <w:drawing>
+          <wp:inline distT="0" distB="0" distL="0" distR="0" wp14:anchorId="47B43CB2" wp14:editId="42D4E101">
+            <wp:extent cx="5274310" cy="2472055"/>
+            <wp:effectExtent l="0" t="0" r="2540" b="4445"/>
+            <wp:docPr id="24" name="图片 24"/>
+            <wp:cNvGraphicFramePr>
+              <a:graphicFrameLocks xmlns:a="http://schemas.openxmlformats.org/drawingml/2006/main" noChangeAspect="1"/>
+            </wp:cNvGraphicFramePr>
+            <a:graphic xmlns:a="http://schemas.openxmlformats.org/drawingml/2006/main">
+              <a:graphicData uri="http://schemas.openxmlformats.org/drawingml/2006/picture">
+                <pic:pic xmlns:pic="http://schemas.openxmlformats.org/drawingml/2006/picture">
+                  <pic:nvPicPr>
+                    <pic:cNvPr id="1" name=""/>
+                    <pic:cNvPicPr/>
+                  </pic:nvPicPr>
+                  <pic:blipFill>
+                    <a:blip r:embed="rId32"/>
+                    <a:stretch>
+                      <a:fillRect/>
+                    </a:stretch>
+                  </pic:blipFill>
+                  <pic:spPr>
+                    <a:xfrm>
+                      <a:off x="0" y="0"/>
+                      <a:ext cx="5274310" cy="2472055"/>
+                    </a:xfrm>
+                    <a:prstGeom prst="rect">
+                      <a:avLst/>
+                    </a:prstGeom>
+                  </pic:spPr>
+                </pic:pic>
+              </a:graphicData>
+            </a:graphic>
+          </wp:inline>
+        </w:drawing>
+      </w:r>
+    </w:p>
+    <w:p>
+      <w:pPr>
+        <w:adjustRightInd w:val="0"/>
+        <w:snapToGrid w:val="0"/>
+        <w:spacing w:line="300" w:lineRule="auto"/>
+        <w:rPr>
+          <w:sz w:val="24"/>
+        </w:rPr>
+      </w:pPr>
+    </w:p>
+    <w:p>
+      <w:pPr>
+        <w:adjustRightInd w:val="0"/>
+        <w:snapToGrid w:val="0"/>
+        <w:spacing w:line="300" w:lineRule="auto"/>
+        <w:rPr>
+          <w:sz w:val="24"/>
+        </w:rPr>
+      </w:pPr>
+    </w:p>
+    <w:p>
+      <w:pPr>
+        <w:adjustRightInd w:val="0"/>
+        <w:snapToGrid w:val="0"/>
+        <w:spacing w:line="300" w:lineRule="auto"/>
+        <w:rPr>
+          <w:sz w:val="24"/>
+        </w:rPr>
+      </w:pPr>
+    </w:p>
+    <w:p>
+      <w:pPr>
+        <w:adjustRightInd w:val="0"/>
+        <w:snapToGrid w:val="0"/>
+        <w:spacing w:line="300" w:lineRule="auto"/>
+        <w:rPr>
+          <w:rFonts w:hint="eastAsia"/>
+          <w:sz w:val="24"/>
+        </w:rPr>
+      </w:pPr>
+      <w:r>
+        <w:rPr>
+          <w:sz w:val="24"/>
+        </w:rPr>
+        <w:lastRenderedPageBreak/>
+        <w:drawing>
+          <wp:inline distT="0" distB="0" distL="0" distR="0" wp14:anchorId="70859DF3" wp14:editId="01500C06">
+            <wp:extent cx="5274310" cy="2466975"/>
+            <wp:effectExtent l="0" t="0" r="2540" b="9525"/>
+            <wp:docPr id="25" name="图片 25"/>
+            <wp:cNvGraphicFramePr>
+              <a:graphicFrameLocks xmlns:a="http://schemas.openxmlformats.org/drawingml/2006/main" noChangeAspect="1"/>
+            </wp:cNvGraphicFramePr>
+            <a:graphic xmlns:a="http://schemas.openxmlformats.org/drawingml/2006/main">
+              <a:graphicData uri="http://schemas.openxmlformats.org/drawingml/2006/picture">
+                <pic:pic xmlns:pic="http://schemas.openxmlformats.org/drawingml/2006/picture">
+                  <pic:nvPicPr>
+                    <pic:cNvPr id="1" name=""/>
+                    <pic:cNvPicPr/>
+                  </pic:nvPicPr>
+                  <pic:blipFill>
+                    <a:blip r:embed="rId33"/>
+                    <a:stretch>
+                      <a:fillRect/>
+                    </a:stretch>
+                  </pic:blipFill>
+                  <pic:spPr>
+                    <a:xfrm>
+                      <a:off x="0" y="0"/>
+                      <a:ext cx="5274310" cy="2466975"/>
+                    </a:xfrm>
+                    <a:prstGeom prst="rect">
+                      <a:avLst/>
+                    </a:prstGeom>
+                  </pic:spPr>
+                </pic:pic>
+              </a:graphicData>
+            </a:graphic>
+          </wp:inline>
+        </w:drawing>
+      </w:r>
+    </w:p>
+    <w:p>
+      <w:pPr>
+        <w:pStyle w:val="af5"/>
+        <w:numPr>
+          <w:ilvl w:val="0"/>
+          <w:numId w:val="12"/>
+        </w:numPr>
+        <w:adjustRightInd w:val="0"/>
+        <w:snapToGrid w:val="0"/>
+        <w:spacing w:line="300" w:lineRule="auto"/>
+        <w:ind w:firstLineChars="0"/>
+        <w:rPr>
+          <w:sz w:val="24"/>
+        </w:rPr>
+      </w:pPr>
+      <w:r>
+        <w:rPr>
+          <w:rFonts w:hint="eastAsia"/>
+          <w:sz w:val="24"/>
+        </w:rPr>
+        <w:t>销售管理——销售单查询界面</w:t>
+      </w:r>
+    </w:p>
+    <w:p>
+      <w:pPr>
+        <w:pStyle w:val="af5"/>
+        <w:numPr>
+          <w:ilvl w:val="0"/>
+          <w:numId w:val="12"/>
+        </w:numPr>
+        <w:adjustRightInd w:val="0"/>
+        <w:snapToGrid w:val="0"/>
+        <w:spacing w:line="300" w:lineRule="auto"/>
+        <w:ind w:firstLineChars="0"/>
+        <w:rPr>
+          <w:sz w:val="24"/>
+        </w:rPr>
+      </w:pPr>
+      <w:r>
+        <w:rPr>
+          <w:rFonts w:hint="eastAsia"/>
+          <w:sz w:val="24"/>
+        </w:rPr>
+        <w:t>销售管理——新增批发销售单界面</w:t>
+      </w:r>
+    </w:p>
+    <w:p>
+      <w:pPr>
+        <w:pStyle w:val="af5"/>
+        <w:numPr>
+          <w:ilvl w:val="0"/>
+          <w:numId w:val="12"/>
+        </w:numPr>
+        <w:adjustRightInd w:val="0"/>
+        <w:snapToGrid w:val="0"/>
+        <w:spacing w:line="300" w:lineRule="auto"/>
+        <w:ind w:firstLineChars="0"/>
+        <w:rPr>
+          <w:sz w:val="24"/>
+        </w:rPr>
+      </w:pPr>
+      <w:r>
+        <w:rPr>
+          <w:rFonts w:hint="eastAsia"/>
+          <w:sz w:val="24"/>
+        </w:rPr>
+        <w:t>销售管理——零售</w:t>
+      </w:r>
+      <w:r>
+        <w:rPr>
+          <w:rFonts w:hint="eastAsia"/>
+          <w:sz w:val="24"/>
+        </w:rPr>
+        <w:t>POS</w:t>
+      </w:r>
+      <w:r>
+        <w:rPr>
+          <w:rFonts w:hint="eastAsia"/>
+          <w:sz w:val="24"/>
+        </w:rPr>
+        <w:t>收银台界面</w:t>
+      </w:r>
+    </w:p>
+    <w:p>
+      <w:pPr>
+        <w:pStyle w:val="af5"/>
+        <w:numPr>
+          <w:ilvl w:val="0"/>
+          <w:numId w:val="12"/>
+        </w:numPr>
+        <w:adjustRightInd w:val="0"/>
+        <w:snapToGrid w:val="0"/>
+        <w:spacing w:line="300" w:lineRule="auto"/>
+        <w:ind w:firstLineChars="0"/>
+        <w:rPr>
+          <w:sz w:val="24"/>
+        </w:rPr>
+      </w:pPr>
+      <w:r>
+        <w:rPr>
+          <w:rFonts w:hint="eastAsia"/>
+          <w:sz w:val="24"/>
+        </w:rPr>
+        <w:t>客户管理——客户资料查询界面</w:t>
+      </w:r>
+    </w:p>
+    <w:p>
+      <w:pPr>
+        <w:adjustRightInd w:val="0"/>
+        <w:snapToGrid w:val="0"/>
+        <w:spacing w:line="300" w:lineRule="auto"/>
+        <w:rPr>
+          <w:rFonts w:hint="eastAsia"/>
+          <w:sz w:val="24"/>
+        </w:rPr>
+      </w:pPr>
+      <w:r>
+        <w:rPr>
+          <w:sz w:val="24"/>
+        </w:rPr>
+        <w:drawing>
+          <wp:inline distT="0" distB="0" distL="0" distR="0" wp14:anchorId="35749B31" wp14:editId="31A29ED3">
+            <wp:extent cx="5274310" cy="2458720"/>
+            <wp:effectExtent l="0" t="0" r="2540" b="0"/>
+            <wp:docPr id="26" name="图片 26"/>
+            <wp:cNvGraphicFramePr>
+              <a:graphicFrameLocks xmlns:a="http://schemas.openxmlformats.org/drawingml/2006/main" noChangeAspect="1"/>
+            </wp:cNvGraphicFramePr>
+            <a:graphic xmlns:a="http://schemas.openxmlformats.org/drawingml/2006/main">
+              <a:graphicData uri="http://schemas.openxmlformats.org/drawingml/2006/picture">
+                <pic:pic xmlns:pic="http://schemas.openxmlformats.org/drawingml/2006/picture">
+                  <pic:nvPicPr>
+                    <pic:cNvPr id="1" name=""/>
+                    <pic:cNvPicPr/>
+                  </pic:nvPicPr>
+                  <pic:blipFill>
+                    <a:blip r:embed="rId34"/>
+                    <a:stretch>
+                      <a:fillRect/>
+                    </a:stretch>
+                  </pic:blipFill>
+                  <pic:spPr>
+                    <a:xfrm>
+                      <a:off x="0" y="0"/>
+                      <a:ext cx="5274310" cy="2458720"/>
+                    </a:xfrm>
+                    <a:prstGeom prst="rect">
+                      <a:avLst/>
+                    </a:prstGeom>
+                  </pic:spPr>
+                </pic:pic>
+              </a:graphicData>
+            </a:graphic>
+          </wp:inline>
+        </w:drawing>
+      </w:r>
+    </w:p>
+    <w:p>
+      <w:pPr>
+        <w:pStyle w:val="af5"/>
+        <w:numPr>
+          <w:ilvl w:val="0"/>
+          <w:numId w:val="12"/>
+        </w:numPr>
+        <w:adjustRightInd w:val="0"/>
+        <w:snapToGrid w:val="0"/>
+        <w:spacing w:line="300" w:lineRule="auto"/>
+        <w:ind w:firstLineChars="0"/>
+        <w:rPr>
+          <w:sz w:val="24"/>
+        </w:rPr>
+      </w:pPr>
+      <w:r>
+        <w:rPr>
+          <w:rFonts w:hint="eastAsia"/>
+          <w:sz w:val="24"/>
+        </w:rPr>
+        <w:t>客户管理——添加新客户界面</w:t>
+      </w:r>
+    </w:p>
+    <w:p>
+      <w:pPr>
+        <w:adjustRightInd w:val="0"/>
+        <w:snapToGrid w:val="0"/>
+        <w:spacing w:line="300" w:lineRule="auto"/>
+        <w:rPr>
+          <w:rFonts w:hint="eastAsia"/>
+          <w:sz w:val="24"/>
+        </w:rPr>
+      </w:pPr>
+      <w:r>
+        <w:rPr>
+          <w:sz w:val="24"/>
+        </w:rPr>
+        <w:drawing>
+          <wp:inline distT="0" distB="0" distL="0" distR="0" wp14:anchorId="3366A5E7" wp14:editId="216A306C">
+            <wp:extent cx="5274310" cy="2466975"/>
+            <wp:effectExtent l="0" t="0" r="2540" b="9525"/>
+            <wp:docPr id="27" name="图片 27"/>
+            <wp:cNvGraphicFramePr>
+              <a:graphicFrameLocks xmlns:a="http://schemas.openxmlformats.org/drawingml/2006/main" noChangeAspect="1"/>
+            </wp:cNvGraphicFramePr>
+            <a:graphic xmlns:a="http://schemas.openxmlformats.org/drawingml/2006/main">
+              <a:graphicData uri="http://schemas.openxmlformats.org/drawingml/2006/picture">
+                <pic:pic xmlns:pic="http://schemas.openxmlformats.org/drawingml/2006/picture">
+                  <pic:nvPicPr>
+                    <pic:cNvPr id="1" name=""/>
+                    <pic:cNvPicPr/>
+                  </pic:nvPicPr>
+                  <pic:blipFill>
+                    <a:blip r:embed="rId35"/>
+                    <a:stretch>
+                      <a:fillRect/>
+                    </a:stretch>
+                  </pic:blipFill>
+                  <pic:spPr>
+                    <a:xfrm>
+                      <a:off x="0" y="0"/>
+                      <a:ext cx="5274310" cy="2466975"/>
+                    </a:xfrm>
+                    <a:prstGeom prst="rect">
+                      <a:avLst/>
+                    </a:prstGeom>
+                  </pic:spPr>
+                </pic:pic>
+              </a:graphicData>
+            </a:graphic>
+          </wp:inline>
+        </w:drawing>
+      </w:r>
+    </w:p>
+    <w:p>
+      <w:pPr>
+        <w:pStyle w:val="af5"/>
+        <w:numPr>
+          <w:ilvl w:val="0"/>
+          <w:numId w:val="12"/>
+        </w:numPr>
+        <w:adjustRightInd w:val="0"/>
+        <w:snapToGrid w:val="0"/>
+        <w:spacing w:line="300" w:lineRule="auto"/>
+        <w:ind w:firstLineChars="0"/>
+        <w:rPr>
+          <w:sz w:val="24"/>
+        </w:rPr>
+      </w:pPr>
+      <w:r>
+        <w:rPr>
+          <w:rFonts w:hint="eastAsia"/>
+          <w:sz w:val="24"/>
+        </w:rPr>
+        <w:lastRenderedPageBreak/>
+        <w:t>客户管理——编辑客户资料界面</w:t>
+      </w:r>
+    </w:p>
+    <w:p>
+      <w:pPr>
+        <w:adjustRightInd w:val="0"/>
+        <w:snapToGrid w:val="0"/>
+        <w:spacing w:line="300" w:lineRule="auto"/>
+        <w:rPr>
+          <w:rFonts w:hint="eastAsia"/>
+          <w:sz w:val="24"/>
+        </w:rPr>
+      </w:pPr>
+      <w:r>
+        <w:rPr>
+          <w:sz w:val="24"/>
+        </w:rPr>
+        <w:drawing>
+          <wp:inline distT="0" distB="0" distL="0" distR="0" wp14:anchorId="7CB3EE69" wp14:editId="58C93CB2">
+            <wp:extent cx="5274310" cy="2461260"/>
+            <wp:effectExtent l="0" t="0" r="2540" b="0"/>
+            <wp:docPr id="28" name="图片 28"/>
+            <wp:cNvGraphicFramePr>
+              <a:graphicFrameLocks xmlns:a="http://schemas.openxmlformats.org/drawingml/2006/main" noChangeAspect="1"/>
+            </wp:cNvGraphicFramePr>
+            <a:graphic xmlns:a="http://schemas.openxmlformats.org/drawingml/2006/main">
+              <a:graphicData uri="http://schemas.openxmlformats.org/drawingml/2006/picture">
+                <pic:pic xmlns:pic="http://schemas.openxmlformats.org/drawingml/2006/picture">
+                  <pic:nvPicPr>
+                    <pic:cNvPr id="1" name=""/>
+                    <pic:cNvPicPr/>
+                  </pic:nvPicPr>
+                  <pic:blipFill>
+                    <a:blip r:embed="rId36"/>
+                    <a:stretch>
+                      <a:fillRect/>
+                    </a:stretch>
+                  </pic:blipFill>
+                  <pic:spPr>
+                    <a:xfrm>
+                      <a:off x="0" y="0"/>
+                      <a:ext cx="5274310" cy="2461260"/>
+                    </a:xfrm>
+                    <a:prstGeom prst="rect">
+                      <a:avLst/>
+                    </a:prstGeom>
+                  </pic:spPr>
+                </pic:pic>
+              </a:graphicData>
+            </a:graphic>
+          </wp:inline>
+        </w:drawing>
+      </w:r>
+    </w:p>
+    <w:p>
+      <w:pPr>
+        <w:pStyle w:val="af5"/>
+        <w:numPr>
+          <w:ilvl w:val="0"/>
+          <w:numId w:val="12"/>
+        </w:numPr>
+        <w:adjustRightInd w:val="0"/>
+        <w:snapToGrid w:val="0"/>
+        <w:spacing w:line="300" w:lineRule="auto"/>
+        <w:ind w:firstLineChars="0"/>
+        <w:rPr>
+          <w:sz w:val="24"/>
+        </w:rPr>
+      </w:pPr>
+      <w:r>
+        <w:rPr>
+          <w:rFonts w:hint="eastAsia"/>
+          <w:sz w:val="24"/>
+        </w:rPr>
+        <w:t>客户管理——删除客户资料提示弹窗</w:t>
+      </w:r>
+    </w:p>
+    <w:p>
+      <w:pPr>
+        <w:adjustRightInd w:val="0"/>
+        <w:snapToGrid w:val="0"/>
+        <w:spacing w:line="300" w:lineRule="auto"/>
+        <w:rPr>
+          <w:rFonts w:hint="eastAsia"/>
+          <w:sz w:val="24"/>
+        </w:rPr>
+      </w:pPr>
+      <w:r>
+        <w:rPr>
+          <w:sz w:val="24"/>
+        </w:rPr>
+        <w:drawing>
+          <wp:inline distT="0" distB="0" distL="0" distR="0" wp14:anchorId="7A1A03FB" wp14:editId="3513E81E">
+            <wp:extent cx="5274310" cy="2480310"/>
+            <wp:effectExtent l="0" t="0" r="2540" b="0"/>
+            <wp:docPr id="29" name="图片 29"/>
+            <wp:cNvGraphicFramePr>
+              <a:graphicFrameLocks xmlns:a="http://schemas.openxmlformats.org/drawingml/2006/main" noChangeAspect="1"/>
+            </wp:cNvGraphicFramePr>
+            <a:graphic xmlns:a="http://schemas.openxmlformats.org/drawingml/2006/main">
+              <a:graphicData uri="http://schemas.openxmlformats.org/drawingml/2006/picture">
+                <pic:pic xmlns:pic="http://schemas.openxmlformats.org/drawingml/2006/picture">
+                  <pic:nvPicPr>
+                    <pic:cNvPr id="1" name=""/>
+                    <pic:cNvPicPr/>
+                  </pic:nvPicPr>
+                  <pic:blipFill>
+                    <a:blip r:embed="rId37"/>
+                    <a:stretch>
+                      <a:fillRect/>
+                    </a:stretch>
+                  </pic:blipFill>
+                  <pic:spPr>
+                    <a:xfrm>
+                      <a:off x="0" y="0"/>
+                      <a:ext cx="5274310" cy="2480310"/>
+                    </a:xfrm>
+                    <a:prstGeom prst="rect">
+                      <a:avLst/>
+                    </a:prstGeom>
+                  </pic:spPr>
+                </pic:pic>
+              </a:graphicData>
+            </a:graphic>
+          </wp:inline>
+        </w:drawing>
+      </w:r>
+    </w:p>
+    <w:p>
+      <w:pPr>
+        <w:pStyle w:val="af5"/>
+        <w:numPr>
+          <w:ilvl w:val="0"/>
+          <w:numId w:val="12"/>
+        </w:numPr>
+        <w:adjustRightInd w:val="0"/>
+        <w:snapToGrid w:val="0"/>
+        <w:spacing w:line="300" w:lineRule="auto"/>
+        <w:ind w:firstLineChars="0"/>
+        <w:rPr>
+          <w:sz w:val="24"/>
+        </w:rPr>
+      </w:pPr>
+      <w:r>
+        <w:rPr>
+          <w:rFonts w:hint="eastAsia"/>
+          <w:sz w:val="24"/>
+        </w:rPr>
+        <w:t>系统用户管理——主界面</w:t>
+      </w:r>
+    </w:p>
+    <w:p>
+      <w:pPr>
+        <w:adjustRightInd w:val="0"/>
+        <w:snapToGrid w:val="0"/>
+        <w:spacing w:line="300" w:lineRule="auto"/>
+        <w:rPr>
+          <w:sz w:val="24"/>
+        </w:rPr>
+      </w:pPr>
+      <w:r>
+        <w:rPr>
+          <w:sz w:val="24"/>
+        </w:rPr>
+        <w:drawing>
+          <wp:inline distT="0" distB="0" distL="0" distR="0" wp14:anchorId="0F527545" wp14:editId="33A62A7A">
+            <wp:extent cx="5274310" cy="2469515"/>
+            <wp:effectExtent l="0" t="0" r="2540" b="6985"/>
+            <wp:docPr id="30" name="图片 30"/>
+            <wp:cNvGraphicFramePr>
+              <a:graphicFrameLocks xmlns:a="http://schemas.openxmlformats.org/drawingml/2006/main" noChangeAspect="1"/>
+            </wp:cNvGraphicFramePr>
+            <a:graphic xmlns:a="http://schemas.openxmlformats.org/drawingml/2006/main">
+              <a:graphicData uri="http://schemas.openxmlformats.org/drawingml/2006/picture">
+                <pic:pic xmlns:pic="http://schemas.openxmlformats.org/drawingml/2006/picture">
+                  <pic:nvPicPr>
+                    <pic:cNvPr id="1" name=""/>
+                    <pic:cNvPicPr/>
+                  </pic:nvPicPr>
+                  <pic:blipFill>
+                    <a:blip r:embed="rId38"/>
+                    <a:stretch>
+                      <a:fillRect/>
+                    </a:stretch>
+                  </pic:blipFill>
+                  <pic:spPr>
+                    <a:xfrm>
+                      <a:off x="0" y="0"/>
+                      <a:ext cx="5274310" cy="2469515"/>
+                    </a:xfrm>
+                    <a:prstGeom prst="rect">
+                      <a:avLst/>
+                    </a:prstGeom>
+                  </pic:spPr>
+                </pic:pic>
+              </a:graphicData>
+            </a:graphic>
+          </wp:inline>
+        </w:drawing>
+      </w:r>
+    </w:p>
+    <w:p>
+      <w:pPr>
+        <w:adjustRightInd w:val="0"/>
+        <w:snapToGrid w:val="0"/>
+        <w:spacing w:line="300" w:lineRule="auto"/>
+        <w:rPr>
+          <w:sz w:val="24"/>
+        </w:rPr>
+      </w:pPr>
+    </w:p>
+    <w:p>
+      <w:pPr>
+        <w:adjustRightInd w:val="0"/>
+        <w:snapToGrid w:val="0"/>
+        <w:spacing w:line="300" w:lineRule="auto"/>
+        <w:rPr>
+          <w:rFonts w:hint="eastAsia"/>
+          <w:sz w:val="24"/>
+        </w:rPr>
+      </w:pPr>
+    </w:p>
+    <w:p>
+      <w:pPr>
+        <w:pStyle w:val="af5"/>
+        <w:numPr>
+          <w:ilvl w:val="0"/>
+          <w:numId w:val="12"/>
+        </w:numPr>
+        <w:adjustRightInd w:val="0"/>
+        <w:snapToGrid w:val="0"/>
+        <w:spacing w:line="300" w:lineRule="auto"/>
+        <w:ind w:firstLineChars="0"/>
+        <w:rPr>
+          <w:sz w:val="24"/>
+        </w:rPr>
+      </w:pPr>
+      <w:r>
+        <w:rPr>
+          <w:rFonts w:hint="eastAsia"/>
+          <w:sz w:val="24"/>
+        </w:rPr>
+        <w:lastRenderedPageBreak/>
+        <w:t>系统用户管理——用户详情</w:t>
+      </w:r>
+      <w:r>
+        <w:rPr>
+          <w:rFonts w:hint="eastAsia"/>
+          <w:sz w:val="24"/>
+        </w:rPr>
+        <w:t>/</w:t>
+      </w:r>
+      <w:r>
+        <w:rPr>
+          <w:rFonts w:hint="eastAsia"/>
+          <w:sz w:val="24"/>
+        </w:rPr>
+        <w:t>编辑界面</w:t>
+      </w:r>
+    </w:p>
+    <w:p>
+      <w:pPr>
+        <w:adjustRightInd w:val="0"/>
+        <w:snapToGrid w:val="0"/>
+        <w:spacing w:line="300" w:lineRule="auto"/>
+        <w:rPr>
+          <w:sz w:val="24"/>
+        </w:rPr>
+      </w:pPr>
+      <w:r>
+        <w:rPr>
+          <w:sz w:val="24"/>
+        </w:rPr>
+        <w:drawing>
+          <wp:inline distT="0" distB="0" distL="0" distR="0" wp14:anchorId="20489596" wp14:editId="6FC9EBC5">
+            <wp:extent cx="5274310" cy="2475230"/>
+            <wp:effectExtent l="0" t="0" r="2540" b="1270"/>
+            <wp:docPr id="31" name="图片 31"/>
+            <wp:cNvGraphicFramePr>
+              <a:graphicFrameLocks xmlns:a="http://schemas.openxmlformats.org/drawingml/2006/main" noChangeAspect="1"/>
+            </wp:cNvGraphicFramePr>
+            <a:graphic xmlns:a="http://schemas.openxmlformats.org/drawingml/2006/main">
+              <a:graphicData uri="http://schemas.openxmlformats.org/drawingml/2006/picture">
+                <pic:pic xmlns:pic="http://schemas.openxmlformats.org/drawingml/2006/picture">
+                  <pic:nvPicPr>
+                    <pic:cNvPr id="1" name=""/>
+                    <pic:cNvPicPr/>
+                  </pic:nvPicPr>
+                  <pic:blipFill>
+                    <a:blip r:embed="rId39"/>
+                    <a:stretch>
+                      <a:fillRect/>
+                    </a:stretch>
+                  </pic:blipFill>
+                  <pic:spPr>
+                    <a:xfrm>
+                      <a:off x="0" y="0"/>
+                      <a:ext cx="5274310" cy="2475230"/>
+                    </a:xfrm>
+                    <a:prstGeom prst="rect">
+                      <a:avLst/>
+                    </a:prstGeom>
+                  </pic:spPr>
+                </pic:pic>
+              </a:graphicData>
+            </a:graphic>
+          </wp:inline>
+        </w:drawing>
+      </w:r>
+    </w:p>
+    <w:p>
+      <w:pPr>
+        <w:adjustRightInd w:val="0"/>
+        <w:snapToGrid w:val="0"/>
+        <w:spacing w:line="300" w:lineRule="auto"/>
+        <w:rPr>
+          <w:rFonts w:hint="eastAsia"/>
+          <w:sz w:val="24"/>
+        </w:rPr>
+      </w:pPr>
+      <w:r>
+        <w:rPr>
+          <w:sz w:val="24"/>
+        </w:rPr>
+        <w:drawing>
+          <wp:inline distT="0" distB="0" distL="0" distR="0" wp14:anchorId="768A62BC" wp14:editId="51100B33">
+            <wp:extent cx="5274310" cy="2469515"/>
+            <wp:effectExtent l="0" t="0" r="2540" b="6985"/>
+            <wp:docPr id="32" name="图片 32"/>
+            <wp:cNvGraphicFramePr>
+              <a:graphicFrameLocks xmlns:a="http://schemas.openxmlformats.org/drawingml/2006/main" noChangeAspect="1"/>
+            </wp:cNvGraphicFramePr>
+            <a:graphic xmlns:a="http://schemas.openxmlformats.org/drawingml/2006/main">
+              <a:graphicData uri="http://schemas.openxmlformats.org/drawingml/2006/picture">
+                <pic:pic xmlns:pic="http://schemas.openxmlformats.org/drawingml/2006/picture">
+                  <pic:nvPicPr>
+                    <pic:cNvPr id="1" name=""/>
+                    <pic:cNvPicPr/>
+                  </pic:nvPicPr>
+                  <pic:blipFill>
+                    <a:blip r:embed="rId40"/>
+                    <a:stretch>
+                      <a:fillRect/>
+                    </a:stretch>
+                  </pic:blipFill>
+                  <pic:spPr>
+                    <a:xfrm>
+                      <a:off x="0" y="0"/>
+                      <a:ext cx="5274310" cy="2469515"/>
+                    </a:xfrm>
+                    <a:prstGeom prst="rect">
+                      <a:avLst/>
+                    </a:prstGeom>
+                  </pic:spPr>
+                </pic:pic>
+              </a:graphicData>
+            </a:graphic>
+          </wp:inline>
+        </w:drawing>
+      </w:r>
+    </w:p>
+    <w:p>
+      <w:pPr>
+        <w:pStyle w:val="af5"/>
+        <w:numPr>
+          <w:ilvl w:val="0"/>
+          <w:numId w:val="12"/>
+        </w:numPr>
+        <w:adjustRightInd w:val="0"/>
+        <w:snapToGrid w:val="0"/>
+        <w:spacing w:line="300" w:lineRule="auto"/>
+        <w:ind w:firstLineChars="0"/>
+        <w:rPr>
+          <w:sz w:val="24"/>
+        </w:rPr>
+      </w:pPr>
+      <w:r>
+        <w:rPr>
+          <w:rFonts w:hint="eastAsia"/>
+          <w:sz w:val="24"/>
+        </w:rPr>
+        <w:t>系统用户管理——用户删除提示弹窗</w:t>
+      </w:r>
+    </w:p>
+    <w:p>
+      <w:pPr>
+        <w:adjustRightInd w:val="0"/>
+        <w:snapToGrid w:val="0"/>
+        <w:spacing w:line="300" w:lineRule="auto"/>
+        <w:rPr>
+          <w:sz w:val="24"/>
+        </w:rPr>
+      </w:pPr>
+      <w:r>
+        <w:rPr>
+          <w:sz w:val="24"/>
+        </w:rPr>
+        <w:drawing>
+          <wp:inline distT="0" distB="0" distL="0" distR="0" wp14:anchorId="1D85CA26" wp14:editId="45CB2696">
+            <wp:extent cx="5274310" cy="2475230"/>
+            <wp:effectExtent l="0" t="0" r="2540" b="1270"/>
+            <wp:docPr id="33" name="图片 33"/>
+            <wp:cNvGraphicFramePr>
+              <a:graphicFrameLocks xmlns:a="http://schemas.openxmlformats.org/drawingml/2006/main" noChangeAspect="1"/>
+            </wp:cNvGraphicFramePr>
+            <a:graphic xmlns:a="http://schemas.openxmlformats.org/drawingml/2006/main">
+              <a:graphicData uri="http://schemas.openxmlformats.org/drawingml/2006/picture">
+                <pic:pic xmlns:pic="http://schemas.openxmlformats.org/drawingml/2006/picture">
+                  <pic:nvPicPr>
+                    <pic:cNvPr id="1" name=""/>
+                    <pic:cNvPicPr/>
+                  </pic:nvPicPr>
+                  <pic:blipFill>
+                    <a:blip r:embed="rId41"/>
+                    <a:stretch>
+                      <a:fillRect/>
+                    </a:stretch>
+                  </pic:blipFill>
+                  <pic:spPr>
+                    <a:xfrm>
+                      <a:off x="0" y="0"/>
+                      <a:ext cx="5274310" cy="2475230"/>
+                    </a:xfrm>
+                    <a:prstGeom prst="rect">
+                      <a:avLst/>
+                    </a:prstGeom>
+                  </pic:spPr>
+                </pic:pic>
+              </a:graphicData>
+            </a:graphic>
+          </wp:inline>
+        </w:drawing>
+      </w:r>
+    </w:p>
+    <w:p>
+      <w:pPr>
+        <w:adjustRightInd w:val="0"/>
+        <w:snapToGrid w:val="0"/>
+        <w:spacing w:line="300" w:lineRule="auto"/>
+        <w:rPr>
+          <w:sz w:val="24"/>
+        </w:rPr>
+      </w:pPr>
+    </w:p>
+    <w:p>
+      <w:pPr>
+        <w:adjustRightInd w:val="0"/>
+        <w:snapToGrid w:val="0"/>
+        <w:spacing w:line="300" w:lineRule="auto"/>
+        <w:rPr>
+          <w:sz w:val="24"/>
+        </w:rPr>
+      </w:pPr>
+    </w:p>
+    <w:p>
+      <w:pPr>
+        <w:adjustRightInd w:val="0"/>
+        <w:snapToGrid w:val="0"/>
+        <w:spacing w:line="300" w:lineRule="auto"/>
+        <w:rPr>
+          <w:rFonts w:hint="eastAsia"/>
+          <w:sz w:val="24"/>
+        </w:rPr>
+      </w:pPr>
+    </w:p>
+    <w:p>
+      <w:pPr>
+        <w:pStyle w:val="af5"/>
+        <w:numPr>
+          <w:ilvl w:val="0"/>
+          <w:numId w:val="12"/>
+        </w:numPr>
+        <w:adjustRightInd w:val="0"/>
+        <w:snapToGrid w:val="0"/>
+        <w:spacing w:line="300" w:lineRule="auto"/>
+        <w:ind w:firstLineChars="0"/>
+        <w:rPr>
+          <w:sz w:val="24"/>
+        </w:rPr>
+      </w:pPr>
+      <w:r>
+        <w:rPr>
+          <w:rFonts w:hint="eastAsia"/>
+          <w:sz w:val="24"/>
+        </w:rPr>
+        <w:lastRenderedPageBreak/>
+        <w:t>身份认证——退出登录提示弹窗</w:t>
+      </w:r>
+    </w:p>
+    <w:p>
+      <w:pPr>
+        <w:rPr>
+          <w:rFonts w:hint="eastAsia"/>
+          <w:sz w:val="24"/>
+        </w:rPr>
+      </w:pPr>
+      <w:r>
+        <w:rPr>
+          <w:sz w:val="24"/>
+        </w:rPr>
+        <w:drawing>
+          <wp:inline distT="0" distB="0" distL="0" distR="0" wp14:anchorId="7EC57761" wp14:editId="1750048F">
+            <wp:extent cx="5274310" cy="2469515"/>
+            <wp:effectExtent l="0" t="0" r="2540" b="6985"/>
+            <wp:docPr id="34" name="图片 34"/>
+            <wp:cNvGraphicFramePr>
+              <a:graphicFrameLocks xmlns:a="http://schemas.openxmlformats.org/drawingml/2006/main" noChangeAspect="1"/>
+            </wp:cNvGraphicFramePr>
+            <a:graphic xmlns:a="http://schemas.openxmlformats.org/drawingml/2006/main">
+              <a:graphicData uri="http://schemas.openxmlformats.org/drawingml/2006/picture">
+                <pic:pic xmlns:pic="http://schemas.openxmlformats.org/drawingml/2006/picture">
+                  <pic:nvPicPr>
+                    <pic:cNvPr id="1" name=""/>
+                    <pic:cNvPicPr/>
+                  </pic:nvPicPr>
+                  <pic:blipFill>
+                    <a:blip r:embed="rId42"/>
+                    <a:stretch>
+                      <a:fillRect/>
+                    </a:stretch>
+                  </pic:blipFill>
+                  <pic:spPr>
+                    <a:xfrm>
+                      <a:off x="0" y="0"/>
+                      <a:ext cx="5274310" cy="2469515"/>
+                    </a:xfrm>
+                    <a:prstGeom prst="rect">
+                      <a:avLst/>
+                    </a:prstGeom>
+                  </pic:spPr>
+                </pic:pic>
+              </a:graphicData>
+            </a:graphic>
+          </wp:inline>
+        </w:drawing>
+      </w:r>
+    </w:p>
+    <w:p>
+      <w:pPr>
+        <w:pStyle w:val="af5"/>
+        <w:numPr>
+          <w:ilvl w:val="0"/>
+          <w:numId w:val="12"/>
+        </w:numPr>
+        <w:adjustRightInd w:val="0"/>
+        <w:snapToGrid w:val="0"/>
+        <w:spacing w:line="300" w:lineRule="auto"/>
+        <w:ind w:firstLineChars="0"/>
+        <w:rPr>
+          <w:sz w:val="24"/>
+        </w:rPr>
+      </w:pPr>
+      <w:r>
+        <w:rPr>
+          <w:rFonts w:hint="eastAsia"/>
+          <w:sz w:val="24"/>
+        </w:rPr>
+        <w:t>身份认证——未登录或会话过期提示及跳转</w:t>
+      </w:r>
+    </w:p>
+    <w:p>
+      <w:pPr>
+        <w:adjustRightInd w:val="0"/>
+        <w:snapToGrid w:val="0"/>
+        <w:spacing w:line="300" w:lineRule="auto"/>
+        <w:rPr>
+          <w:sz w:val="24"/>
+        </w:rPr>
+      </w:pPr>
+      <w:r>
+        <w:rPr>
+          <w:sz w:val="24"/>
+        </w:rPr>
+        <w:drawing>
+          <wp:inline distT="0" distB="0" distL="0" distR="0" wp14:anchorId="6453163C" wp14:editId="08A1A1D5">
+            <wp:extent cx="5274310" cy="2821305"/>
+            <wp:effectExtent l="0" t="0" r="2540" b="0"/>
+            <wp:docPr id="35" name="图片 35"/>
+            <wp:cNvGraphicFramePr>
+              <a:graphicFrameLocks xmlns:a="http://schemas.openxmlformats.org/drawingml/2006/main" noChangeAspect="1"/>
+            </wp:cNvGraphicFramePr>
+            <a:graphic xmlns:a="http://schemas.openxmlformats.org/drawingml/2006/main">
+              <a:graphicData uri="http://schemas.openxmlformats.org/drawingml/2006/picture">
+                <pic:pic xmlns:pic="http://schemas.openxmlformats.org/drawingml/2006/picture">
+                  <pic:nvPicPr>
+                    <pic:cNvPr id="1" name=""/>
+                    <pic:cNvPicPr/>
+                  </pic:nvPicPr>
+                  <pic:blipFill>
+                    <a:blip r:embed="rId43"/>
+                    <a:stretch>
+                      <a:fillRect/>
+                    </a:stretch>
+                  </pic:blipFill>
+                  <pic:spPr>
+                    <a:xfrm>
+                      <a:off x="0" y="0"/>
+                      <a:ext cx="5274310" cy="2821305"/>
+                    </a:xfrm>
+                    <a:prstGeom prst="rect">
+                      <a:avLst/>
+                    </a:prstGeom>
+                  </pic:spPr>
+                </pic:pic>
+              </a:graphicData>
+            </a:graphic>
+          </wp:inline>
+        </w:drawing>
+      </w:r>
+    </w:p>
+    <w:p>
+      <w:pPr>
+        <w:adjustRightInd w:val="0"/>
+        <w:snapToGrid w:val="0"/>
+        <w:spacing w:line="300" w:lineRule="auto"/>
+        <w:rPr>
+          <w:sz w:val="24"/>
+        </w:rPr>
+      </w:pPr>
+      <w:r>
+        <w:rPr>
+          <w:sz w:val="24"/>
+        </w:rPr>
+        <w:drawing>
+          <wp:inline distT="0" distB="0" distL="0" distR="0" wp14:anchorId="134EB796" wp14:editId="1AF57F9A">
+            <wp:extent cx="5274310" cy="2826385"/>
+            <wp:effectExtent l="0" t="0" r="2540" b="0"/>
+            <wp:docPr id="36" name="图片 36"/>
+            <wp:cNvGraphicFramePr>
+              <a:graphicFrameLocks xmlns:a="http://schemas.openxmlformats.org/drawingml/2006/main" noChangeAspect="1"/>
+            </wp:cNvGraphicFramePr>
+            <a:graphic xmlns:a="http://schemas.openxmlformats.org/drawingml/2006/main">
+              <a:graphicData uri="http://schemas.openxmlformats.org/drawingml/2006/picture">
+                <pic:pic xmlns:pic="http://schemas.openxmlformats.org/drawingml/2006/picture">
+                  <pic:nvPicPr>
+                    <pic:cNvPr id="1" name=""/>
+                    <pic:cNvPicPr/>
+                  </pic:nvPicPr>
+                  <pic:blipFill>
+                    <a:blip r:embed="rId44"/>
+                    <a:stretch>
+                      <a:fillRect/>
+                    </a:stretch>
+                  </pic:blipFill>
+                  <pic:spPr>
+                    <a:xfrm>
+                      <a:off x="0" y="0"/>
+                      <a:ext cx="5274310" cy="2826385"/>
+                    </a:xfrm>
+                    <a:prstGeom prst="rect">
+                      <a:avLst/>
+                    </a:prstGeom>
+                  </pic:spPr>
+                </pic:pic>
+              </a:graphicData>
+            </a:graphic>
+          </wp:inline>
+        </w:drawing>
+      </w:r>
+    </w:p>
+    <w:p>
+      <w:pPr>
+        <w:pStyle w:val="af5"/>
+        <w:numPr>
+          <w:ilvl w:val="0"/>
+          <w:numId w:val="12"/>
+        </w:numPr>
+        <w:adjustRightInd w:val="0"/>
+        <w:snapToGrid w:val="0"/>
+        <w:spacing w:line="300" w:lineRule="auto"/>
+        <w:ind w:firstLineChars="0"/>
+        <w:rPr>
+          <w:sz w:val="24"/>
+        </w:rPr>
+      </w:pPr>
+      <w:r>
+        <w:rPr>
+          <w:rFonts w:hint="eastAsia"/>
+          <w:sz w:val="24"/>
+        </w:rPr>
+        <w:lastRenderedPageBreak/>
+        <w:t>权限控制</w:t>
+      </w:r>
+      <w:r>
+        <w:rPr>
+          <w:rFonts w:hint="eastAsia"/>
+          <w:sz w:val="24"/>
+        </w:rPr>
+        <w:t>——</w:t>
+      </w:r>
+      <w:r>
+        <w:rPr>
+          <w:rFonts w:hint="eastAsia"/>
+          <w:sz w:val="24"/>
+        </w:rPr>
+        <w:t>无权限操作</w:t>
+      </w:r>
+      <w:r>
+        <w:rPr>
+          <w:rFonts w:hint="eastAsia"/>
+          <w:sz w:val="24"/>
+        </w:rPr>
+        <w:t>提示</w:t>
+      </w:r>
+      <w:r>
+        <w:rPr>
+          <w:rFonts w:hint="eastAsia"/>
+          <w:sz w:val="24"/>
+        </w:rPr>
+        <w:t>、</w:t>
+      </w:r>
+      <w:r>
+        <w:rPr>
+          <w:rFonts w:hint="eastAsia"/>
+          <w:sz w:val="24"/>
+        </w:rPr>
+        <w:t>跳转</w:t>
+      </w:r>
+      <w:r>
+        <w:rPr>
+          <w:rFonts w:hint="eastAsia"/>
+          <w:sz w:val="24"/>
+        </w:rPr>
+        <w:t>及功能隐藏</w:t>
+      </w:r>
+    </w:p>
+    <w:p>
+      <w:pPr>
+        <w:adjustRightInd w:val="0"/>
+        <w:snapToGrid w:val="0"/>
+        <w:spacing w:line="300" w:lineRule="auto"/>
+        <w:rPr>
+          <w:sz w:val="24"/>
+        </w:rPr>
+      </w:pPr>
+      <w:r>
+        <w:rPr>
+          <w:sz w:val="24"/>
+        </w:rPr>
+        <w:drawing>
+          <wp:inline distT="0" distB="0" distL="0" distR="0" wp14:anchorId="47BA0FAE" wp14:editId="40758653">
+            <wp:extent cx="5274310" cy="2823845"/>
+            <wp:effectExtent l="0" t="0" r="2540" b="0"/>
+            <wp:docPr id="38" name="图片 38"/>
+            <wp:cNvGraphicFramePr>
+              <a:graphicFrameLocks xmlns:a="http://schemas.openxmlformats.org/drawingml/2006/main" noChangeAspect="1"/>
+            </wp:cNvGraphicFramePr>
+            <a:graphic xmlns:a="http://schemas.openxmlformats.org/drawingml/2006/main">
+              <a:graphicData uri="http://schemas.openxmlformats.org/drawingml/2006/picture">
+                <pic:pic xmlns:pic="http://schemas.openxmlformats.org/drawingml/2006/picture">
+                  <pic:nvPicPr>
+                    <pic:cNvPr id="1" name=""/>
+                    <pic:cNvPicPr/>
+                  </pic:nvPicPr>
+                  <pic:blipFill>
+                    <a:blip r:embed="rId45"/>
+                    <a:stretch>
+                      <a:fillRect/>
+                    </a:stretch>
+                  </pic:blipFill>
+                  <pic:spPr>
+                    <a:xfrm>
+                      <a:off x="0" y="0"/>
+                      <a:ext cx="5274310" cy="2823845"/>
+                    </a:xfrm>
+                    <a:prstGeom prst="rect">
+                      <a:avLst/>
+                    </a:prstGeom>
+                  </pic:spPr>
+                </pic:pic>
+              </a:graphicData>
+            </a:graphic>
+          </wp:inline>
+        </w:drawing>
+      </w:r>
+    </w:p>
+    <w:p>
+      <w:pPr>
+        <w:adjustRightInd w:val="0"/>
+        <w:snapToGrid w:val="0"/>
+        <w:spacing w:line="300" w:lineRule="auto"/>
+        <w:rPr>
+          <w:rFonts w:hint="eastAsia"/>
+          <w:sz w:val="24"/>
+        </w:rPr>
+      </w:pPr>
+      <w:r>
+        <w:rPr>
+          <w:sz w:val="24"/>
+        </w:rPr>
+        <w:drawing>
+          <wp:inline distT="0" distB="0" distL="0" distR="0" wp14:anchorId="06AB79AB" wp14:editId="601DD4F7">
+            <wp:extent cx="5274310" cy="2826385"/>
+            <wp:effectExtent l="0" t="0" r="2540" b="0"/>
+            <wp:docPr id="39" name="图片 39"/>
+            <wp:cNvGraphicFramePr>
+              <a:graphicFrameLocks xmlns:a="http://schemas.openxmlformats.org/drawingml/2006/main" noChangeAspect="1"/>
+            </wp:cNvGraphicFramePr>
+            <a:graphic xmlns:a="http://schemas.openxmlformats.org/drawingml/2006/main">
+              <a:graphicData uri="http://schemas.openxmlformats.org/drawingml/2006/picture">
+                <pic:pic xmlns:pic="http://schemas.openxmlformats.org/drawingml/2006/picture">
+                  <pic:nvPicPr>
+                    <pic:cNvPr id="1" name=""/>
+                    <pic:cNvPicPr/>
+                  </pic:nvPicPr>
+                  <pic:blipFill>
+                    <a:blip r:embed="rId46"/>
+                    <a:stretch>
+                      <a:fillRect/>
+                    </a:stretch>
+                  </pic:blipFill>
+                  <pic:spPr>
+                    <a:xfrm>
+                      <a:off x="0" y="0"/>
+                      <a:ext cx="5274310" cy="2826385"/>
+                    </a:xfrm>
+                    <a:prstGeom prst="rect">
+                      <a:avLst/>
+                    </a:prstGeom>
+                  </pic:spPr>
+                </pic:pic>
+              </a:graphicData>
+            </a:graphic>
+          </wp:inline>
+        </w:drawing>
       </w:r>
     </w:p>
     <w:p>
@@ -6406,7 +8675,7 @@
           <w:lang w:eastAsia="zh-CN"/>
         </w:rPr>
       </w:pPr>
-      <w:bookmarkStart w:id="27" w:name="_Toc89806971"/>
+      <w:bookmarkStart w:id="27" w:name="_Toc89865839"/>
       <w:r>
         <w:rPr>
           <w:rFonts w:ascii="Times New Roman" w:hAnsi="Times New Roman" w:hint="eastAsia"/>
@@ -6514,7 +8783,6 @@
         <w:spacing w:line="300" w:lineRule="auto"/>
         <w:jc w:val="center"/>
         <w:rPr>
-          <w:rFonts w:hint="eastAsia"/>
           <w:sz w:val="24"/>
         </w:rPr>
       </w:pPr>
@@ -6541,7 +8809,7 @@
                     </pic:cNvPicPr>
                   </pic:nvPicPr>
                   <pic:blipFill>
-                    <a:blip r:embed="rId18" cstate="print">
+                    <a:blip r:embed="rId47" cstate="print">
                       <a:extLst>
                         <a:ext uri="{28A0092B-C50C-407E-A947-70E740481C1C}">
                           <a14:useLocalDpi xmlns:a14="http://schemas.microsoft.com/office/drawing/2010/main" val="0"/>
@@ -6574,7 +8842,7 @@
       </w:r>
     </w:p>
     <w:sectPr>
-      <w:headerReference w:type="first" r:id="rId19"/>
+      <w:headerReference w:type="first" r:id="rId48"/>
       <w:pgSz w:w="11906" w:h="16838"/>
       <w:pgMar w:top="1440" w:right="1800" w:bottom="1440" w:left="1800" w:header="851" w:footer="992" w:gutter="0"/>
       <w:pgNumType w:start="1"/>
@@ -7630,6 +9898,95 @@
     </w:lvl>
   </w:abstractNum>
   <w:abstractNum w:abstractNumId="6" w15:restartNumberingAfterBreak="0">
+    <w:nsid w:val="24F33FEC"/>
+    <w:multiLevelType w:val="hybridMultilevel"/>
+    <w:tmpl w:val="EA24EB28"/>
+    <w:lvl w:ilvl="0" w:tplc="4B30FFD4">
+      <w:start w:val="1"/>
+      <w:numFmt w:val="decimal"/>
+      <w:lvlText w:val="(%1)"/>
+      <w:lvlJc w:val="left"/>
+      <w:pPr>
+        <w:ind w:left="420" w:hanging="420"/>
+      </w:pPr>
+      <w:rPr>
+        <w:rFonts w:hint="eastAsia"/>
+      </w:rPr>
+    </w:lvl>
+    <w:lvl w:ilvl="1" w:tplc="04090019" w:tentative="1">
+      <w:start w:val="1"/>
+      <w:numFmt w:val="lowerLetter"/>
+      <w:lvlText w:val="%2)"/>
+      <w:lvlJc w:val="left"/>
+      <w:pPr>
+        <w:ind w:left="840" w:hanging="420"/>
+      </w:pPr>
+    </w:lvl>
+    <w:lvl w:ilvl="2" w:tplc="0409001B" w:tentative="1">
+      <w:start w:val="1"/>
+      <w:numFmt w:val="lowerRoman"/>
+      <w:lvlText w:val="%3."/>
+      <w:lvlJc w:val="right"/>
+      <w:pPr>
+        <w:ind w:left="1260" w:hanging="420"/>
+      </w:pPr>
+    </w:lvl>
+    <w:lvl w:ilvl="3" w:tplc="0409000F" w:tentative="1">
+      <w:start w:val="1"/>
+      <w:numFmt w:val="decimal"/>
+      <w:lvlText w:val="%4."/>
+      <w:lvlJc w:val="left"/>
+      <w:pPr>
+        <w:ind w:left="1680" w:hanging="420"/>
+      </w:pPr>
+    </w:lvl>
+    <w:lvl w:ilvl="4" w:tplc="04090019" w:tentative="1">
+      <w:start w:val="1"/>
+      <w:numFmt w:val="lowerLetter"/>
+      <w:lvlText w:val="%5)"/>
+      <w:lvlJc w:val="left"/>
+      <w:pPr>
+        <w:ind w:left="2100" w:hanging="420"/>
+      </w:pPr>
+    </w:lvl>
+    <w:lvl w:ilvl="5" w:tplc="0409001B" w:tentative="1">
+      <w:start w:val="1"/>
+      <w:numFmt w:val="lowerRoman"/>
+      <w:lvlText w:val="%6."/>
+      <w:lvlJc w:val="right"/>
+      <w:pPr>
+        <w:ind w:left="2520" w:hanging="420"/>
+      </w:pPr>
+    </w:lvl>
+    <w:lvl w:ilvl="6" w:tplc="0409000F" w:tentative="1">
+      <w:start w:val="1"/>
+      <w:numFmt w:val="decimal"/>
+      <w:lvlText w:val="%7."/>
+      <w:lvlJc w:val="left"/>
+      <w:pPr>
+        <w:ind w:left="2940" w:hanging="420"/>
+      </w:pPr>
+    </w:lvl>
+    <w:lvl w:ilvl="7" w:tplc="04090019" w:tentative="1">
+      <w:start w:val="1"/>
+      <w:numFmt w:val="lowerLetter"/>
+      <w:lvlText w:val="%8)"/>
+      <w:lvlJc w:val="left"/>
+      <w:pPr>
+        <w:ind w:left="3360" w:hanging="420"/>
+      </w:pPr>
+    </w:lvl>
+    <w:lvl w:ilvl="8" w:tplc="0409001B" w:tentative="1">
+      <w:start w:val="1"/>
+      <w:numFmt w:val="lowerRoman"/>
+      <w:lvlText w:val="%9."/>
+      <w:lvlJc w:val="right"/>
+      <w:pPr>
+        <w:ind w:left="3780" w:hanging="420"/>
+      </w:pPr>
+    </w:lvl>
+  </w:abstractNum>
+  <w:abstractNum w:abstractNumId="7" w15:restartNumberingAfterBreak="0">
     <w:nsid w:val="582F3C3D"/>
     <w:multiLevelType w:val="hybridMultilevel"/>
     <w:tmpl w:val="6B88D60A"/>
@@ -7721,7 +10078,96 @@
       </w:pPr>
     </w:lvl>
   </w:abstractNum>
-  <w:abstractNum w:abstractNumId="7" w15:restartNumberingAfterBreak="0">
+  <w:abstractNum w:abstractNumId="8" w15:restartNumberingAfterBreak="0">
+    <w:nsid w:val="5DDA365A"/>
+    <w:multiLevelType w:val="hybridMultilevel"/>
+    <w:tmpl w:val="3558032A"/>
+    <w:lvl w:ilvl="0" w:tplc="0DEC96EA">
+      <w:start w:val="1"/>
+      <w:numFmt w:val="decimal"/>
+      <w:lvlText w:val="(%1)"/>
+      <w:lvlJc w:val="left"/>
+      <w:pPr>
+        <w:ind w:left="420" w:hanging="420"/>
+      </w:pPr>
+      <w:rPr>
+        <w:rFonts w:hint="eastAsia"/>
+      </w:rPr>
+    </w:lvl>
+    <w:lvl w:ilvl="1" w:tplc="04090019" w:tentative="1">
+      <w:start w:val="1"/>
+      <w:numFmt w:val="lowerLetter"/>
+      <w:lvlText w:val="%2)"/>
+      <w:lvlJc w:val="left"/>
+      <w:pPr>
+        <w:ind w:left="840" w:hanging="420"/>
+      </w:pPr>
+    </w:lvl>
+    <w:lvl w:ilvl="2" w:tplc="0409001B" w:tentative="1">
+      <w:start w:val="1"/>
+      <w:numFmt w:val="lowerRoman"/>
+      <w:lvlText w:val="%3."/>
+      <w:lvlJc w:val="right"/>
+      <w:pPr>
+        <w:ind w:left="1260" w:hanging="420"/>
+      </w:pPr>
+    </w:lvl>
+    <w:lvl w:ilvl="3" w:tplc="0409000F" w:tentative="1">
+      <w:start w:val="1"/>
+      <w:numFmt w:val="decimal"/>
+      <w:lvlText w:val="%4."/>
+      <w:lvlJc w:val="left"/>
+      <w:pPr>
+        <w:ind w:left="1680" w:hanging="420"/>
+      </w:pPr>
+    </w:lvl>
+    <w:lvl w:ilvl="4" w:tplc="04090019" w:tentative="1">
+      <w:start w:val="1"/>
+      <w:numFmt w:val="lowerLetter"/>
+      <w:lvlText w:val="%5)"/>
+      <w:lvlJc w:val="left"/>
+      <w:pPr>
+        <w:ind w:left="2100" w:hanging="420"/>
+      </w:pPr>
+    </w:lvl>
+    <w:lvl w:ilvl="5" w:tplc="0409001B" w:tentative="1">
+      <w:start w:val="1"/>
+      <w:numFmt w:val="lowerRoman"/>
+      <w:lvlText w:val="%6."/>
+      <w:lvlJc w:val="right"/>
+      <w:pPr>
+        <w:ind w:left="2520" w:hanging="420"/>
+      </w:pPr>
+    </w:lvl>
+    <w:lvl w:ilvl="6" w:tplc="0409000F" w:tentative="1">
+      <w:start w:val="1"/>
+      <w:numFmt w:val="decimal"/>
+      <w:lvlText w:val="%7."/>
+      <w:lvlJc w:val="left"/>
+      <w:pPr>
+        <w:ind w:left="2940" w:hanging="420"/>
+      </w:pPr>
+    </w:lvl>
+    <w:lvl w:ilvl="7" w:tplc="04090019" w:tentative="1">
+      <w:start w:val="1"/>
+      <w:numFmt w:val="lowerLetter"/>
+      <w:lvlText w:val="%8)"/>
+      <w:lvlJc w:val="left"/>
+      <w:pPr>
+        <w:ind w:left="3360" w:hanging="420"/>
+      </w:pPr>
+    </w:lvl>
+    <w:lvl w:ilvl="8" w:tplc="0409001B" w:tentative="1">
+      <w:start w:val="1"/>
+      <w:numFmt w:val="lowerRoman"/>
+      <w:lvlText w:val="%9."/>
+      <w:lvlJc w:val="right"/>
+      <w:pPr>
+        <w:ind w:left="3780" w:hanging="420"/>
+      </w:pPr>
+    </w:lvl>
+  </w:abstractNum>
+  <w:abstractNum w:abstractNumId="9" w15:restartNumberingAfterBreak="0">
     <w:nsid w:val="5F615801"/>
     <w:multiLevelType w:val="hybridMultilevel"/>
     <w:tmpl w:val="21E242D6"/>
@@ -7810,7 +10256,96 @@
       </w:pPr>
     </w:lvl>
   </w:abstractNum>
-  <w:abstractNum w:abstractNumId="8" w15:restartNumberingAfterBreak="0">
+  <w:abstractNum w:abstractNumId="10" w15:restartNumberingAfterBreak="0">
+    <w:nsid w:val="62116839"/>
+    <w:multiLevelType w:val="hybridMultilevel"/>
+    <w:tmpl w:val="35BAA140"/>
+    <w:lvl w:ilvl="0" w:tplc="4B30FFD4">
+      <w:start w:val="1"/>
+      <w:numFmt w:val="decimal"/>
+      <w:lvlText w:val="(%1)"/>
+      <w:lvlJc w:val="left"/>
+      <w:pPr>
+        <w:ind w:left="420" w:hanging="420"/>
+      </w:pPr>
+      <w:rPr>
+        <w:rFonts w:hint="eastAsia"/>
+      </w:rPr>
+    </w:lvl>
+    <w:lvl w:ilvl="1" w:tplc="04090019" w:tentative="1">
+      <w:start w:val="1"/>
+      <w:numFmt w:val="lowerLetter"/>
+      <w:lvlText w:val="%2)"/>
+      <w:lvlJc w:val="left"/>
+      <w:pPr>
+        <w:ind w:left="840" w:hanging="420"/>
+      </w:pPr>
+    </w:lvl>
+    <w:lvl w:ilvl="2" w:tplc="0409001B" w:tentative="1">
+      <w:start w:val="1"/>
+      <w:numFmt w:val="lowerRoman"/>
+      <w:lvlText w:val="%3."/>
+      <w:lvlJc w:val="right"/>
+      <w:pPr>
+        <w:ind w:left="1260" w:hanging="420"/>
+      </w:pPr>
+    </w:lvl>
+    <w:lvl w:ilvl="3" w:tplc="0409000F" w:tentative="1">
+      <w:start w:val="1"/>
+      <w:numFmt w:val="decimal"/>
+      <w:lvlText w:val="%4."/>
+      <w:lvlJc w:val="left"/>
+      <w:pPr>
+        <w:ind w:left="1680" w:hanging="420"/>
+      </w:pPr>
+    </w:lvl>
+    <w:lvl w:ilvl="4" w:tplc="04090019" w:tentative="1">
+      <w:start w:val="1"/>
+      <w:numFmt w:val="lowerLetter"/>
+      <w:lvlText w:val="%5)"/>
+      <w:lvlJc w:val="left"/>
+      <w:pPr>
+        <w:ind w:left="2100" w:hanging="420"/>
+      </w:pPr>
+    </w:lvl>
+    <w:lvl w:ilvl="5" w:tplc="0409001B" w:tentative="1">
+      <w:start w:val="1"/>
+      <w:numFmt w:val="lowerRoman"/>
+      <w:lvlText w:val="%6."/>
+      <w:lvlJc w:val="right"/>
+      <w:pPr>
+        <w:ind w:left="2520" w:hanging="420"/>
+      </w:pPr>
+    </w:lvl>
+    <w:lvl w:ilvl="6" w:tplc="0409000F" w:tentative="1">
+      <w:start w:val="1"/>
+      <w:numFmt w:val="decimal"/>
+      <w:lvlText w:val="%7."/>
+      <w:lvlJc w:val="left"/>
+      <w:pPr>
+        <w:ind w:left="2940" w:hanging="420"/>
+      </w:pPr>
+    </w:lvl>
+    <w:lvl w:ilvl="7" w:tplc="04090019" w:tentative="1">
+      <w:start w:val="1"/>
+      <w:numFmt w:val="lowerLetter"/>
+      <w:lvlText w:val="%8)"/>
+      <w:lvlJc w:val="left"/>
+      <w:pPr>
+        <w:ind w:left="3360" w:hanging="420"/>
+      </w:pPr>
+    </w:lvl>
+    <w:lvl w:ilvl="8" w:tplc="0409001B" w:tentative="1">
+      <w:start w:val="1"/>
+      <w:numFmt w:val="lowerRoman"/>
+      <w:lvlText w:val="%9."/>
+      <w:lvlJc w:val="right"/>
+      <w:pPr>
+        <w:ind w:left="3780" w:hanging="420"/>
+      </w:pPr>
+    </w:lvl>
+  </w:abstractNum>
+  <w:abstractNum w:abstractNumId="11" w15:restartNumberingAfterBreak="0">
     <w:nsid w:val="637E1DEE"/>
     <w:multiLevelType w:val="hybridMultilevel"/>
     <w:tmpl w:val="F6D6F440"/>
@@ -7902,7 +10437,7 @@
       </w:pPr>
     </w:lvl>
   </w:abstractNum>
-  <w:abstractNum w:abstractNumId="9" w15:restartNumberingAfterBreak="0">
+  <w:abstractNum w:abstractNumId="12" w15:restartNumberingAfterBreak="0">
     <w:nsid w:val="65AF2943"/>
     <w:multiLevelType w:val="hybridMultilevel"/>
     <w:tmpl w:val="9830FB62"/>
@@ -7992,7 +10527,7 @@
       </w:pPr>
     </w:lvl>
   </w:abstractNum>
-  <w:abstractNum w:abstractNumId="10" w15:restartNumberingAfterBreak="0">
+  <w:abstractNum w:abstractNumId="13" w15:restartNumberingAfterBreak="0">
     <w:nsid w:val="6996661E"/>
     <w:multiLevelType w:val="hybridMultilevel"/>
     <w:tmpl w:val="76EE07A0"/>
@@ -8088,13 +10623,13 @@
     <w:abstractNumId w:val="1"/>
   </w:num>
   <w:num w:numId="3">
-    <w:abstractNumId w:val="10"/>
+    <w:abstractNumId w:val="13"/>
   </w:num>
   <w:num w:numId="4">
-    <w:abstractNumId w:val="6"/>
+    <w:abstractNumId w:val="7"/>
   </w:num>
   <w:num w:numId="5">
-    <w:abstractNumId w:val="9"/>
+    <w:abstractNumId w:val="12"/>
   </w:num>
   <w:num w:numId="6">
     <w:abstractNumId w:val="5"/>
@@ -8103,7 +10638,7 @@
     <w:abstractNumId w:val="4"/>
   </w:num>
   <w:num w:numId="8">
-    <w:abstractNumId w:val="7"/>
+    <w:abstractNumId w:val="9"/>
   </w:num>
   <w:num w:numId="9">
     <w:abstractNumId w:val="3"/>
@@ -8112,7 +10647,16 @@
     <w:abstractNumId w:val="2"/>
   </w:num>
   <w:num w:numId="11">
+    <w:abstractNumId w:val="11"/>
+  </w:num>
+  <w:num w:numId="12">
     <w:abstractNumId w:val="8"/>
+  </w:num>
+  <w:num w:numId="13">
+    <w:abstractNumId w:val="10"/>
+  </w:num>
+  <w:num w:numId="14">
+    <w:abstractNumId w:val="6"/>
   </w:num>
   <w:numIdMacAtCleanup w:val="11"/>
 </w:numbering>
@@ -9293,7 +11837,7 @@
 </file>
 
 <file path=customXml/itemProps1.xml><?xml version="1.0" encoding="utf-8"?>
-<ds:datastoreItem xmlns:ds="http://schemas.openxmlformats.org/officeDocument/2006/customXml" ds:itemID="{A5EBEF5E-BD9A-4D7D-93F0-1032CBFDA417}">
+<ds:datastoreItem xmlns:ds="http://schemas.openxmlformats.org/officeDocument/2006/customXml" ds:itemID="{32B1E541-A2D4-4E24-B32C-65618CDCDF74}">
   <ds:schemaRefs>
     <ds:schemaRef ds:uri="http://schemas.openxmlformats.org/officeDocument/2006/bibliography"/>
   </ds:schemaRefs>

</xml_diff>